<commit_message>
make some typography work with the help from  my friend Shaomeng
</commit_message>
<xml_diff>
--- a/About me_files/Resume_Yongjin.docx
+++ b/About me_files/Resume_Yongjin.docx
@@ -5,33 +5,31 @@
     <w:p>
       <w:pPr>
         <w:spacing w:before="73"/>
-        <w:ind w:right="4540"/>
-        <w:jc w:val="center"/>
+        <w:ind w:right="4540" w:firstLine="284"/>
         <w:rPr>
           <w:b/>
+          <w:color w:val="000000" w:themeColor="text1"/>
           <w:sz w:val="36"/>
-        </w:rPr>
-      </w:pPr>
+          <w:szCs w:val="36"/>
+        </w:rPr>
+      </w:pPr>
+      <w:proofErr w:type="spellStart"/>
       <w:r>
         <w:rPr>
           <w:b/>
+          <w:color w:val="000000" w:themeColor="text1"/>
           <w:sz w:val="36"/>
-        </w:rPr>
-        <w:t xml:space="preserve">                                            </w:t>
-      </w:r>
-      <w:proofErr w:type="spellStart"/>
+          <w:szCs w:val="36"/>
+        </w:rPr>
+        <w:t>Yongjin</w:t>
+      </w:r>
+      <w:proofErr w:type="spellEnd"/>
       <w:r>
         <w:rPr>
           <w:b/>
+          <w:color w:val="000000" w:themeColor="text1"/>
           <w:sz w:val="36"/>
-        </w:rPr>
-        <w:t>Yongjin</w:t>
-      </w:r>
-      <w:proofErr w:type="spellEnd"/>
-      <w:r>
-        <w:rPr>
-          <w:b/>
-          <w:sz w:val="36"/>
+          <w:szCs w:val="36"/>
         </w:rPr>
         <w:t xml:space="preserve"> Jiang</w:t>
       </w:r>
@@ -43,7 +41,7 @@
         <w:ind w:left="0" w:firstLine="0"/>
         <w:rPr>
           <w:b/>
-          <w:sz w:val="11"/>
+          <w:color w:val="000000" w:themeColor="text1"/>
         </w:rPr>
       </w:pPr>
     </w:p>
@@ -64,7 +62,7 @@
       </w:tblGrid>
       <w:tr>
         <w:trPr>
-          <w:trHeight w:val="297"/>
+          <w:trHeight w:val="724"/>
         </w:trPr>
         <w:tc>
           <w:tcPr>
@@ -76,31 +74,43 @@
           <w:p>
             <w:pPr>
               <w:pStyle w:val="TableParagraph"/>
+              <w:ind w:left="0"/>
               <w:rPr>
-                <w:color w:val="0000FF"/>
-                <w:sz w:val="24"/>
-                <w:szCs w:val="24"/>
+                <w:color w:val="000000" w:themeColor="text1"/>
+                <w:sz w:val="21"/>
+                <w:szCs w:val="21"/>
                 <w:u w:val="single" w:color="0000FF"/>
               </w:rPr>
             </w:pPr>
             <w:r>
               <w:rPr>
-                <w:sz w:val="24"/>
-                <w:szCs w:val="24"/>
+                <w:color w:val="000000" w:themeColor="text1"/>
+                <w:sz w:val="21"/>
+                <w:szCs w:val="21"/>
+              </w:rPr>
+              <w:t xml:space="preserve">  </w:t>
+            </w:r>
+            <w:r>
+              <w:rPr>
+                <w:color w:val="000000" w:themeColor="text1"/>
+                <w:sz w:val="21"/>
+                <w:szCs w:val="21"/>
               </w:rPr>
               <w:t>Email:</w:t>
             </w:r>
             <w:r>
               <w:rPr>
-                <w:sz w:val="24"/>
-                <w:szCs w:val="24"/>
+                <w:color w:val="000000" w:themeColor="text1"/>
+                <w:sz w:val="21"/>
+                <w:szCs w:val="21"/>
               </w:rPr>
               <w:t xml:space="preserve">     </w:t>
             </w:r>
             <w:r>
               <w:rPr>
-                <w:sz w:val="24"/>
-                <w:szCs w:val="24"/>
+                <w:color w:val="000000" w:themeColor="text1"/>
+                <w:sz w:val="21"/>
+                <w:szCs w:val="21"/>
               </w:rPr>
               <w:t xml:space="preserve"> </w:t>
             </w:r>
@@ -108,8 +118,9 @@
               <w:r>
                 <w:rPr>
                   <w:rStyle w:val="Hyperlink"/>
-                  <w:sz w:val="24"/>
-                  <w:szCs w:val="24"/>
+                  <w:color w:val="000000" w:themeColor="text1"/>
+                  <w:sz w:val="21"/>
+                  <w:szCs w:val="21"/>
                 </w:rPr>
                 <w:t>yjjiangphysics@gmail.com</w:t>
               </w:r>
@@ -118,16 +129,16 @@
           <w:p>
             <w:pPr>
               <w:rPr>
-                <w:color w:val="000000"/>
-                <w:sz w:val="24"/>
-                <w:szCs w:val="24"/>
+                <w:color w:val="000000" w:themeColor="text1"/>
+                <w:sz w:val="21"/>
+                <w:szCs w:val="21"/>
               </w:rPr>
             </w:pPr>
             <w:r>
               <w:rPr>
-                <w:color w:val="000000"/>
-                <w:sz w:val="24"/>
-                <w:szCs w:val="24"/>
+                <w:color w:val="000000" w:themeColor="text1"/>
+                <w:sz w:val="21"/>
+                <w:szCs w:val="21"/>
               </w:rPr>
               <w:t xml:space="preserve">  Portfolio: </w:t>
             </w:r>
@@ -135,17 +146,36 @@
               <w:r>
                 <w:rPr>
                   <w:rStyle w:val="Hyperlink"/>
-                  <w:sz w:val="24"/>
-                  <w:szCs w:val="24"/>
+                  <w:color w:val="000000" w:themeColor="text1"/>
+                  <w:sz w:val="21"/>
+                  <w:szCs w:val="21"/>
                 </w:rPr>
-                <w:t>https://yongjinjiang.github.io/portfolio/</w:t>
+                <w:t>h</w:t>
+              </w:r>
+              <w:r>
+                <w:rPr>
+                  <w:rStyle w:val="Hyperlink"/>
+                  <w:color w:val="000000" w:themeColor="text1"/>
+                  <w:sz w:val="21"/>
+                  <w:szCs w:val="21"/>
+                </w:rPr>
+                <w:t>t</w:t>
+              </w:r>
+              <w:r>
+                <w:rPr>
+                  <w:rStyle w:val="Hyperlink"/>
+                  <w:color w:val="000000" w:themeColor="text1"/>
+                  <w:sz w:val="21"/>
+                  <w:szCs w:val="21"/>
+                </w:rPr>
+                <w:t>tps://yongjinjiang.github.io/portfolio/</w:t>
               </w:r>
             </w:hyperlink>
             <w:r>
               <w:rPr>
-                <w:color w:val="000000"/>
-                <w:sz w:val="24"/>
-                <w:szCs w:val="24"/>
+                <w:color w:val="000000" w:themeColor="text1"/>
+                <w:sz w:val="21"/>
+                <w:szCs w:val="21"/>
               </w:rPr>
               <w:t xml:space="preserve"> </w:t>
             </w:r>
@@ -162,39 +192,50 @@
             <w:pPr>
               <w:pStyle w:val="TableParagraph"/>
               <w:rPr>
-                <w:sz w:val="24"/>
-                <w:szCs w:val="24"/>
+                <w:color w:val="000000" w:themeColor="text1"/>
+                <w:sz w:val="21"/>
+                <w:szCs w:val="21"/>
               </w:rPr>
             </w:pPr>
             <w:r>
               <w:rPr>
-                <w:sz w:val="24"/>
-                <w:szCs w:val="24"/>
+                <w:color w:val="000000" w:themeColor="text1"/>
+                <w:sz w:val="21"/>
+                <w:szCs w:val="21"/>
               </w:rPr>
               <w:t xml:space="preserve">                         </w:t>
             </w:r>
             <w:r>
               <w:rPr>
-                <w:sz w:val="24"/>
-                <w:szCs w:val="24"/>
+                <w:color w:val="000000" w:themeColor="text1"/>
+                <w:sz w:val="21"/>
+                <w:szCs w:val="21"/>
               </w:rPr>
-              <w:t xml:space="preserve">Mobile Phone: </w:t>
+              <w:t>Mobile Phone: +1</w:t>
             </w:r>
             <w:r>
               <w:rPr>
-                <w:color w:val="0000FF"/>
-                <w:sz w:val="24"/>
-                <w:szCs w:val="24"/>
+                <w:color w:val="000000" w:themeColor="text1"/>
+                <w:sz w:val="21"/>
+                <w:szCs w:val="21"/>
               </w:rPr>
-              <w:t>+1</w:t>
+              <w:t>(612)</w:t>
             </w:r>
             <w:r>
               <w:rPr>
-                <w:color w:val="0000FF"/>
-                <w:sz w:val="24"/>
-                <w:szCs w:val="24"/>
+                <w:color w:val="000000" w:themeColor="text1"/>
+                <w:sz w:val="21"/>
+                <w:szCs w:val="21"/>
               </w:rPr>
-              <w:t>(612)442-4832</w:t>
+              <w:t>-</w:t>
+            </w:r>
+            <w:r>
+              <w:rPr>
+                <w:color w:val="000000" w:themeColor="text1"/>
+                <w:sz w:val="21"/>
+                <w:szCs w:val="21"/>
+              </w:rPr>
+              <w:t>442-4832</w:t>
             </w:r>
           </w:p>
         </w:tc>
@@ -203,307 +244,351 @@
     <w:p>
       <w:pPr>
         <w:pStyle w:val="Heading1"/>
-        <w:spacing w:before="140"/>
-      </w:pPr>
-      <w:r>
-        <w:t>Personal Statement</w:t>
+        <w:spacing w:before="140" w:line="360" w:lineRule="auto"/>
+        <w:ind w:left="0"/>
+        <w:rPr>
+          <w:color w:val="000000" w:themeColor="text1"/>
+          <w:sz w:val="21"/>
+          <w:szCs w:val="21"/>
+        </w:rPr>
+      </w:pPr>
+      <w:r>
+        <w:rPr>
+          <w:color w:val="000000" w:themeColor="text1"/>
+          <w:sz w:val="21"/>
+          <w:szCs w:val="21"/>
+        </w:rPr>
+        <w:t xml:space="preserve">    </w:t>
+      </w:r>
+      <w:r>
+        <w:rPr>
+          <w:color w:val="000000" w:themeColor="text1"/>
+          <w:sz w:val="21"/>
+          <w:szCs w:val="21"/>
+        </w:rPr>
+        <w:t>Personal Statemen</w:t>
+      </w:r>
+      <w:r>
+        <w:rPr>
+          <w:color w:val="000000" w:themeColor="text1"/>
+          <w:sz w:val="21"/>
+          <w:szCs w:val="21"/>
+        </w:rPr>
+        <w:t>t</w:t>
       </w:r>
     </w:p>
     <w:p>
       <w:pPr>
-        <w:rPr>
-          <w:rFonts w:ascii="Arial" w:hAnsi="Arial" w:cs="Arial"/>
-          <w:color w:val="000000"/>
-          <w:sz w:val="20"/>
-          <w:szCs w:val="20"/>
-        </w:rPr>
-      </w:pPr>
-      <w:r>
-        <w:rPr>
-          <w:rFonts w:ascii="Arial" w:hAnsi="Arial" w:cs="Arial"/>
-          <w:color w:val="000000"/>
-          <w:sz w:val="20"/>
-          <w:szCs w:val="20"/>
+        <w:spacing w:line="276" w:lineRule="auto"/>
+        <w:rPr>
+          <w:color w:val="000000" w:themeColor="text1"/>
+          <w:sz w:val="21"/>
+          <w:szCs w:val="21"/>
+        </w:rPr>
+      </w:pPr>
+      <w:r>
+        <w:rPr>
+          <w:color w:val="000000" w:themeColor="text1"/>
+          <w:sz w:val="21"/>
+          <w:szCs w:val="21"/>
         </w:rPr>
         <w:t xml:space="preserve">         </w:t>
       </w:r>
       <w:r>
         <w:rPr>
-          <w:rFonts w:ascii="Arial" w:hAnsi="Arial" w:cs="Arial"/>
-          <w:color w:val="000000"/>
-          <w:sz w:val="20"/>
-          <w:szCs w:val="20"/>
+          <w:color w:val="000000" w:themeColor="text1"/>
+          <w:sz w:val="21"/>
+          <w:szCs w:val="21"/>
         </w:rPr>
         <w:t xml:space="preserve">Business-minded Data Scientist with nearly twenty years’ experience in coding and modeling in the field of theoretical </w:t>
       </w:r>
       <w:r>
         <w:rPr>
-          <w:rFonts w:ascii="Arial" w:hAnsi="Arial" w:cs="Arial"/>
-          <w:color w:val="000000"/>
-          <w:sz w:val="20"/>
-          <w:szCs w:val="20"/>
+          <w:color w:val="000000" w:themeColor="text1"/>
+          <w:sz w:val="21"/>
+          <w:szCs w:val="21"/>
         </w:rPr>
         <w:t xml:space="preserve">   </w:t>
       </w:r>
     </w:p>
     <w:p>
       <w:pPr>
-        <w:rPr>
-          <w:rFonts w:ascii="Arial" w:hAnsi="Arial" w:cs="Arial"/>
-          <w:color w:val="000000"/>
-          <w:sz w:val="20"/>
-          <w:szCs w:val="20"/>
-        </w:rPr>
-      </w:pPr>
-      <w:r>
-        <w:rPr>
-          <w:rFonts w:ascii="Arial" w:hAnsi="Arial" w:cs="Arial"/>
-          <w:color w:val="000000"/>
-          <w:sz w:val="20"/>
-          <w:szCs w:val="20"/>
+        <w:spacing w:line="276" w:lineRule="auto"/>
+        <w:rPr>
+          <w:color w:val="000000" w:themeColor="text1"/>
+          <w:sz w:val="21"/>
+          <w:szCs w:val="21"/>
+        </w:rPr>
+      </w:pPr>
+      <w:r>
+        <w:rPr>
+          <w:color w:val="000000" w:themeColor="text1"/>
+          <w:sz w:val="21"/>
+          <w:szCs w:val="21"/>
         </w:rPr>
         <w:t xml:space="preserve">     </w:t>
       </w:r>
       <w:r>
         <w:rPr>
-          <w:rFonts w:ascii="Arial" w:hAnsi="Arial" w:cs="Arial"/>
-          <w:color w:val="000000"/>
-          <w:sz w:val="20"/>
-          <w:szCs w:val="20"/>
-        </w:rPr>
-        <w:t xml:space="preserve">physics. Successfully, published about 30 scientific papers and won an outstanding researcher award. A graduate from </w:t>
-      </w:r>
-      <w:r>
-        <w:rPr>
-          <w:rFonts w:ascii="Arial" w:hAnsi="Arial" w:cs="Arial"/>
-          <w:color w:val="000000"/>
-          <w:sz w:val="20"/>
-          <w:szCs w:val="20"/>
+          <w:color w:val="000000" w:themeColor="text1"/>
+          <w:sz w:val="21"/>
+          <w:szCs w:val="21"/>
+        </w:rPr>
+        <w:t xml:space="preserve">physics. Successfully published about 30 scientific papers and won an outstanding researcher award. A graduate from </w:t>
+      </w:r>
+      <w:r>
+        <w:rPr>
+          <w:color w:val="000000" w:themeColor="text1"/>
+          <w:sz w:val="21"/>
+          <w:szCs w:val="21"/>
         </w:rPr>
         <w:t xml:space="preserve">  </w:t>
       </w:r>
     </w:p>
     <w:p>
       <w:pPr>
-        <w:rPr>
-          <w:rFonts w:ascii="Arial" w:hAnsi="Arial" w:cs="Arial"/>
-          <w:color w:val="000000"/>
-          <w:sz w:val="20"/>
-          <w:szCs w:val="20"/>
-        </w:rPr>
-      </w:pPr>
-      <w:r>
-        <w:rPr>
-          <w:rFonts w:ascii="Arial" w:hAnsi="Arial" w:cs="Arial"/>
-          <w:color w:val="000000"/>
-          <w:sz w:val="20"/>
-          <w:szCs w:val="20"/>
+        <w:spacing w:line="276" w:lineRule="auto"/>
+        <w:rPr>
+          <w:color w:val="000000" w:themeColor="text1"/>
+          <w:sz w:val="21"/>
+          <w:szCs w:val="21"/>
+        </w:rPr>
+      </w:pPr>
+      <w:r>
+        <w:rPr>
+          <w:color w:val="000000" w:themeColor="text1"/>
+          <w:sz w:val="21"/>
+          <w:szCs w:val="21"/>
         </w:rPr>
         <w:t xml:space="preserve">     </w:t>
       </w:r>
       <w:r>
         <w:rPr>
-          <w:rFonts w:ascii="Arial" w:hAnsi="Arial" w:cs="Arial"/>
-          <w:color w:val="000000"/>
-          <w:sz w:val="20"/>
-          <w:szCs w:val="20"/>
-        </w:rPr>
-        <w:t xml:space="preserve">the University of Minnesota, Data Visualization and Analytics Bootcamp. Extensive research experience in quantum </w:t>
+          <w:color w:val="000000" w:themeColor="text1"/>
+          <w:sz w:val="21"/>
+          <w:szCs w:val="21"/>
+        </w:rPr>
+        <w:t xml:space="preserve">the University of Minnesota, </w:t>
+      </w:r>
+      <w:r>
+        <w:rPr>
+          <w:i/>
+          <w:color w:val="000000" w:themeColor="text1"/>
+          <w:sz w:val="21"/>
+          <w:szCs w:val="21"/>
+        </w:rPr>
+        <w:t xml:space="preserve">Data Visualization and Analytics </w:t>
+      </w:r>
+      <w:r>
+        <w:rPr>
+          <w:color w:val="000000" w:themeColor="text1"/>
+          <w:sz w:val="21"/>
+          <w:szCs w:val="21"/>
+        </w:rPr>
+        <w:t>Program</w:t>
+      </w:r>
+      <w:r>
+        <w:rPr>
+          <w:color w:val="000000" w:themeColor="text1"/>
+          <w:sz w:val="21"/>
+          <w:szCs w:val="21"/>
+        </w:rPr>
+        <w:t xml:space="preserve">. Extensive research experience in quantum </w:t>
       </w:r>
     </w:p>
     <w:p>
       <w:pPr>
+        <w:spacing w:line="276" w:lineRule="auto"/>
         <w:ind w:firstLine="220"/>
         <w:rPr>
-          <w:rFonts w:ascii="Arial" w:hAnsi="Arial" w:cs="Arial"/>
-          <w:color w:val="000000"/>
-          <w:sz w:val="20"/>
-          <w:szCs w:val="20"/>
-        </w:rPr>
-      </w:pPr>
-      <w:r>
-        <w:rPr>
-          <w:rFonts w:ascii="Arial" w:hAnsi="Arial" w:cs="Arial"/>
-          <w:color w:val="000000"/>
-          <w:sz w:val="20"/>
-          <w:szCs w:val="20"/>
+          <w:color w:val="000000" w:themeColor="text1"/>
+          <w:sz w:val="21"/>
+          <w:szCs w:val="21"/>
+        </w:rPr>
+      </w:pPr>
+      <w:r>
+        <w:rPr>
+          <w:color w:val="000000" w:themeColor="text1"/>
+          <w:sz w:val="21"/>
+          <w:szCs w:val="21"/>
         </w:rPr>
         <w:t xml:space="preserve"> </w:t>
       </w:r>
       <w:r>
         <w:rPr>
-          <w:rFonts w:ascii="Arial" w:hAnsi="Arial" w:cs="Arial"/>
-          <w:color w:val="000000"/>
-          <w:sz w:val="20"/>
-          <w:szCs w:val="20"/>
+          <w:color w:val="000000" w:themeColor="text1"/>
+          <w:sz w:val="21"/>
+          <w:szCs w:val="21"/>
         </w:rPr>
         <w:t xml:space="preserve">modeling and numerical simulation of </w:t>
       </w:r>
       <w:proofErr w:type="spellStart"/>
       <w:r>
         <w:rPr>
-          <w:rFonts w:ascii="Arial" w:hAnsi="Arial" w:cs="Arial"/>
-          <w:color w:val="000000"/>
-          <w:sz w:val="20"/>
-          <w:szCs w:val="20"/>
+          <w:color w:val="000000" w:themeColor="text1"/>
+          <w:sz w:val="21"/>
+          <w:szCs w:val="21"/>
         </w:rPr>
         <w:t>nano</w:t>
       </w:r>
       <w:proofErr w:type="spellEnd"/>
       <w:r>
         <w:rPr>
-          <w:rFonts w:ascii="Arial" w:hAnsi="Arial" w:cs="Arial"/>
-          <w:color w:val="000000"/>
-          <w:sz w:val="20"/>
-          <w:szCs w:val="20"/>
+          <w:color w:val="000000" w:themeColor="text1"/>
+          <w:sz w:val="21"/>
+          <w:szCs w:val="21"/>
         </w:rPr>
         <w:t xml:space="preserve">-structured materials. A creative, critical thinker with a strong eagerness for </w:t>
       </w:r>
     </w:p>
     <w:p>
       <w:pPr>
+        <w:spacing w:line="276" w:lineRule="auto"/>
         <w:ind w:firstLine="220"/>
         <w:rPr>
-          <w:rFonts w:ascii="Arial" w:hAnsi="Arial" w:cs="Arial"/>
-          <w:color w:val="000000"/>
-          <w:sz w:val="20"/>
-          <w:szCs w:val="20"/>
-        </w:rPr>
-      </w:pPr>
-      <w:r>
-        <w:rPr>
-          <w:rFonts w:ascii="Arial" w:hAnsi="Arial" w:cs="Arial"/>
-          <w:color w:val="000000"/>
-          <w:sz w:val="20"/>
-          <w:szCs w:val="20"/>
+          <w:color w:val="000000" w:themeColor="text1"/>
+          <w:sz w:val="21"/>
+          <w:szCs w:val="21"/>
+        </w:rPr>
+      </w:pPr>
+      <w:r>
+        <w:rPr>
+          <w:color w:val="000000" w:themeColor="text1"/>
+          <w:sz w:val="21"/>
+          <w:szCs w:val="21"/>
         </w:rPr>
         <w:t xml:space="preserve"> </w:t>
       </w:r>
       <w:r>
         <w:rPr>
-          <w:rFonts w:ascii="Arial" w:hAnsi="Arial" w:cs="Arial"/>
-          <w:color w:val="000000"/>
-          <w:sz w:val="20"/>
-          <w:szCs w:val="20"/>
+          <w:color w:val="000000" w:themeColor="text1"/>
+          <w:sz w:val="21"/>
+          <w:szCs w:val="21"/>
         </w:rPr>
         <w:t xml:space="preserve">learning and employing advanced skills to maximize scalability and drive feasible results. Proven ability in performing </w:t>
       </w:r>
       <w:r>
         <w:rPr>
-          <w:rFonts w:ascii="Arial" w:hAnsi="Arial" w:cs="Arial"/>
-          <w:color w:val="000000"/>
-          <w:sz w:val="20"/>
-          <w:szCs w:val="20"/>
+          <w:color w:val="000000" w:themeColor="text1"/>
+          <w:sz w:val="21"/>
+          <w:szCs w:val="21"/>
         </w:rPr>
         <w:t xml:space="preserve"> </w:t>
       </w:r>
     </w:p>
     <w:p>
       <w:pPr>
+        <w:spacing w:line="276" w:lineRule="auto"/>
         <w:ind w:firstLine="220"/>
         <w:rPr>
-          <w:rFonts w:ascii="Arial" w:hAnsi="Arial" w:cs="Arial"/>
-          <w:color w:val="000000"/>
-          <w:sz w:val="20"/>
-          <w:szCs w:val="20"/>
-        </w:rPr>
-      </w:pPr>
-      <w:r>
-        <w:rPr>
-          <w:rFonts w:ascii="Arial" w:hAnsi="Arial" w:cs="Arial"/>
-          <w:color w:val="000000"/>
-          <w:sz w:val="20"/>
-          <w:szCs w:val="20"/>
+          <w:color w:val="000000" w:themeColor="text1"/>
+          <w:sz w:val="21"/>
+          <w:szCs w:val="21"/>
+        </w:rPr>
+      </w:pPr>
+      <w:r>
+        <w:rPr>
+          <w:color w:val="000000" w:themeColor="text1"/>
+          <w:sz w:val="21"/>
+          <w:szCs w:val="21"/>
         </w:rPr>
         <w:t xml:space="preserve"> </w:t>
       </w:r>
       <w:r>
         <w:rPr>
-          <w:rFonts w:ascii="Arial" w:hAnsi="Arial" w:cs="Arial"/>
-          <w:color w:val="000000"/>
-          <w:sz w:val="20"/>
-          <w:szCs w:val="20"/>
+          <w:color w:val="000000" w:themeColor="text1"/>
+          <w:sz w:val="21"/>
+          <w:szCs w:val="21"/>
         </w:rPr>
         <w:t xml:space="preserve">data visualization and analytics using Python, </w:t>
       </w:r>
-      <w:proofErr w:type="spellStart"/>
-      <w:r>
-        <w:rPr>
-          <w:rFonts w:ascii="Arial" w:hAnsi="Arial" w:cs="Arial"/>
-          <w:color w:val="000000"/>
-          <w:sz w:val="20"/>
-          <w:szCs w:val="20"/>
-        </w:rPr>
-        <w:t>Javascript</w:t>
-      </w:r>
-      <w:proofErr w:type="spellEnd"/>
-      <w:r>
-        <w:rPr>
-          <w:rFonts w:ascii="Arial" w:hAnsi="Arial" w:cs="Arial"/>
-          <w:color w:val="000000"/>
-          <w:sz w:val="20"/>
-          <w:szCs w:val="20"/>
+      <w:r>
+        <w:rPr>
+          <w:color w:val="000000" w:themeColor="text1"/>
+          <w:sz w:val="21"/>
+          <w:szCs w:val="21"/>
+        </w:rPr>
+        <w:t>JavaScript</w:t>
+      </w:r>
+      <w:r>
+        <w:rPr>
+          <w:color w:val="000000" w:themeColor="text1"/>
+          <w:sz w:val="21"/>
+          <w:szCs w:val="21"/>
         </w:rPr>
         <w:t>, statistical modeling, and more.</w:t>
       </w:r>
       <w:r>
         <w:rPr>
-          <w:rFonts w:ascii="Arial" w:hAnsi="Arial" w:cs="Arial"/>
-          <w:color w:val="000000"/>
-          <w:sz w:val="20"/>
-          <w:szCs w:val="20"/>
+          <w:color w:val="000000" w:themeColor="text1"/>
+          <w:sz w:val="21"/>
+          <w:szCs w:val="21"/>
         </w:rPr>
         <w:t xml:space="preserve"> Expertly equipped with </w:t>
       </w:r>
       <w:r>
         <w:rPr>
-          <w:rFonts w:ascii="Arial" w:hAnsi="Arial" w:cs="Arial"/>
-          <w:color w:val="000000"/>
-          <w:sz w:val="20"/>
-          <w:szCs w:val="20"/>
+          <w:color w:val="000000" w:themeColor="text1"/>
+          <w:sz w:val="21"/>
+          <w:szCs w:val="21"/>
         </w:rPr>
         <w:t xml:space="preserve"> </w:t>
       </w:r>
     </w:p>
     <w:p>
       <w:pPr>
+        <w:spacing w:line="276" w:lineRule="auto"/>
         <w:ind w:firstLine="220"/>
         <w:rPr>
-          <w:rFonts w:ascii="Arial" w:hAnsi="Arial" w:cs="Arial"/>
-          <w:color w:val="000000"/>
-          <w:sz w:val="20"/>
-          <w:szCs w:val="20"/>
-        </w:rPr>
-      </w:pPr>
-      <w:r>
-        <w:rPr>
-          <w:rFonts w:ascii="Arial" w:hAnsi="Arial" w:cs="Arial"/>
-          <w:color w:val="000000"/>
-          <w:sz w:val="20"/>
-          <w:szCs w:val="20"/>
-        </w:rPr>
-        <w:t xml:space="preserve">statistical modeling and provide data report with valuable business insights. </w:t>
+          <w:color w:val="000000" w:themeColor="text1"/>
+          <w:sz w:val="21"/>
+          <w:szCs w:val="21"/>
+        </w:rPr>
+      </w:pPr>
+      <w:r>
+        <w:rPr>
+          <w:color w:val="000000" w:themeColor="text1"/>
+          <w:sz w:val="21"/>
+          <w:szCs w:val="21"/>
+        </w:rPr>
+        <w:t>statistical modeling and provide data report with valuable business insights.</w:t>
       </w:r>
     </w:p>
     <w:p>
       <w:pPr>
         <w:pStyle w:val="Heading1"/>
         <w:spacing w:before="133"/>
+        <w:rPr>
+          <w:color w:val="000000" w:themeColor="text1"/>
+          <w:sz w:val="21"/>
+          <w:szCs w:val="21"/>
+        </w:rPr>
       </w:pPr>
     </w:p>
     <w:p>
       <w:pPr>
         <w:pStyle w:val="Heading1"/>
-        <w:spacing w:before="133"/>
-        <w:rPr>
-          <w:sz w:val="22"/>
-          <w:szCs w:val="22"/>
-        </w:rPr>
-      </w:pPr>
-      <w:r>
+        <w:spacing w:before="133" w:line="360" w:lineRule="auto"/>
+        <w:rPr>
+          <w:color w:val="000000" w:themeColor="text1"/>
+          <w:sz w:val="21"/>
+          <w:szCs w:val="21"/>
+        </w:rPr>
+      </w:pPr>
+      <w:r>
+        <w:rPr>
+          <w:color w:val="000000" w:themeColor="text1"/>
+          <w:sz w:val="21"/>
+          <w:szCs w:val="21"/>
+        </w:rPr>
         <w:t>Education</w:t>
       </w:r>
       <w:r>
+        <w:rPr>
+          <w:color w:val="000000" w:themeColor="text1"/>
+          <w:sz w:val="21"/>
+          <w:szCs w:val="21"/>
+        </w:rPr>
         <w:t>/Certificates</w:t>
       </w:r>
     </w:p>
@@ -523,35 +608,142 @@
         <w:ind w:right="293"/>
         <w:rPr>
           <w:i/>
-        </w:rPr>
-      </w:pPr>
-      <w:hyperlink r:id="rId7" w:history="1">
-        <w:r>
-          <w:rPr>
-            <w:rStyle w:val="Hyperlink"/>
-            <w:rFonts w:eastAsia="Tahoma"/>
-          </w:rPr>
-          <w:t>Data Visualization and analytics</w:t>
-        </w:r>
-      </w:hyperlink>
-      <w:r>
-        <w:rPr>
-          <w:rFonts w:eastAsia="Tahoma"/>
-          <w:color w:val="000000" w:themeColor="text1"/>
-        </w:rPr>
-        <w:t xml:space="preserve"> Bootcamp,</w:t>
-      </w:r>
-      <w:r>
-        <w:rPr>
-          <w:color w:val="000000" w:themeColor="text1"/>
-        </w:rPr>
-        <w:t xml:space="preserve"> 2018.8-2019.2, University of Minnesota</w:t>
-      </w:r>
-      <w:r>
-        <w:rPr>
+          <w:color w:val="000000" w:themeColor="text1"/>
+          <w:sz w:val="21"/>
+          <w:szCs w:val="21"/>
+        </w:rPr>
+      </w:pPr>
+      <w:r>
+        <w:rPr>
+          <w:rStyle w:val="Hyperlink"/>
+          <w:rFonts w:eastAsia="Tahoma"/>
+          <w:color w:val="000000" w:themeColor="text1"/>
+          <w:sz w:val="21"/>
+          <w:szCs w:val="21"/>
+        </w:rPr>
+        <w:fldChar w:fldCharType="begin"/>
+      </w:r>
+      <w:r>
+        <w:rPr>
+          <w:rStyle w:val="Hyperlink"/>
+          <w:rFonts w:eastAsia="Tahoma"/>
+          <w:color w:val="000000" w:themeColor="text1"/>
+          <w:sz w:val="21"/>
+          <w:szCs w:val="21"/>
+        </w:rPr>
+        <w:instrText xml:space="preserve"> HYPERLINK "https://bootcamp.umn.edu/data/landing/?s=Google-Unbranded&amp;&amp;59534142931_kwd-304086170092__301448795678_g_c___dc&amp;pkw=%2Bdata%20%2Bvisualizati</w:instrText>
+      </w:r>
+      <w:r>
+        <w:rPr>
+          <w:rStyle w:val="Hyperlink"/>
+          <w:rFonts w:eastAsia="Tahoma"/>
+          <w:color w:val="000000" w:themeColor="text1"/>
+          <w:sz w:val="21"/>
+          <w:szCs w:val="21"/>
+        </w:rPr>
+        <w:instrText>on%20%2Bboot%20%2Bcamp&amp;pcrid=301448795678&amp;pmt=b&amp;utm_source=google&amp;utm_medium=cpc&amp;utm_campaign=%5BS%5D+Data+-+DataScience+-+Broad&amp;utm_term=%2Bdata%20%2Bvisualization%20%2Bboot%20%2Bcamp&amp;utm_content=301448795678&amp;s=google&amp;k=%2Bdata%20%2Bvisualization%20%2Bboo</w:instrText>
+      </w:r>
+      <w:r>
+        <w:rPr>
+          <w:rStyle w:val="Hyperlink"/>
+          <w:rFonts w:eastAsia="Tahoma"/>
+          <w:color w:val="000000" w:themeColor="text1"/>
+          <w:sz w:val="21"/>
+          <w:szCs w:val="21"/>
+        </w:rPr>
+        <w:instrText xml:space="preserve">t%20%2Bcamp&amp;gclid=Cj0KCQiA6ozhBRC8ARIsAIh_VC153vK2l_mB5T24hAIPJ6RQKMinunwIG8YRlT6pnBe3t-8jBh27HpEaAnj-EALw_wcB&amp;gclsrc=aw.ds" </w:instrText>
+      </w:r>
+      <w:r>
+        <w:rPr>
+          <w:rStyle w:val="Hyperlink"/>
+          <w:rFonts w:eastAsia="Tahoma"/>
+          <w:color w:val="000000" w:themeColor="text1"/>
+          <w:sz w:val="21"/>
+          <w:szCs w:val="21"/>
+        </w:rPr>
+      </w:r>
+      <w:r>
+        <w:rPr>
+          <w:rStyle w:val="Hyperlink"/>
+          <w:rFonts w:eastAsia="Tahoma"/>
+          <w:color w:val="000000" w:themeColor="text1"/>
+          <w:sz w:val="21"/>
+          <w:szCs w:val="21"/>
+        </w:rPr>
+        <w:fldChar w:fldCharType="separate"/>
+      </w:r>
+      <w:r>
+        <w:rPr>
+          <w:rStyle w:val="Hyperlink"/>
+          <w:rFonts w:eastAsia="Tahoma"/>
+          <w:color w:val="000000" w:themeColor="text1"/>
+          <w:sz w:val="21"/>
+          <w:szCs w:val="21"/>
+        </w:rPr>
+        <w:t>Data Visualization and analytics</w:t>
+      </w:r>
+      <w:r>
+        <w:rPr>
+          <w:rStyle w:val="Hyperlink"/>
+          <w:rFonts w:eastAsia="Tahoma"/>
+          <w:color w:val="000000" w:themeColor="text1"/>
+          <w:sz w:val="21"/>
+          <w:szCs w:val="21"/>
+        </w:rPr>
+        <w:fldChar w:fldCharType="end"/>
+      </w:r>
+      <w:r>
+        <w:rPr>
+          <w:rFonts w:eastAsia="Tahoma"/>
+          <w:color w:val="000000" w:themeColor="text1"/>
+          <w:sz w:val="21"/>
+          <w:szCs w:val="21"/>
+        </w:rPr>
+        <w:t xml:space="preserve"> Bootcamp</w:t>
+      </w:r>
+      <w:r>
+        <w:rPr>
+          <w:color w:val="000000" w:themeColor="text1"/>
+          <w:sz w:val="21"/>
+          <w:szCs w:val="21"/>
+        </w:rPr>
+        <w:t>, University of Minnesota</w:t>
+      </w:r>
+      <w:r>
+        <w:rPr>
+          <w:color w:val="000000" w:themeColor="text1"/>
           <w:spacing w:val="-3"/>
-        </w:rPr>
-        <w:t xml:space="preserve"> </w:t>
+          <w:sz w:val="21"/>
+          <w:szCs w:val="21"/>
+        </w:rPr>
+        <w:tab/>
+      </w:r>
+      <w:r>
+        <w:rPr>
+          <w:color w:val="000000" w:themeColor="text1"/>
+          <w:spacing w:val="-3"/>
+          <w:sz w:val="21"/>
+          <w:szCs w:val="21"/>
+        </w:rPr>
+        <w:tab/>
+      </w:r>
+      <w:r>
+        <w:rPr>
+          <w:color w:val="000000" w:themeColor="text1"/>
+          <w:spacing w:val="-3"/>
+          <w:sz w:val="21"/>
+          <w:szCs w:val="21"/>
+        </w:rPr>
+        <w:tab/>
+      </w:r>
+      <w:r>
+        <w:rPr>
+          <w:i/>
+          <w:color w:val="000000" w:themeColor="text1"/>
+          <w:sz w:val="21"/>
+          <w:szCs w:val="21"/>
+        </w:rPr>
+        <w:t>2018.8-2019.2</w:t>
       </w:r>
     </w:p>
     <w:p>
@@ -560,20 +752,50 @@
         <w:ind w:firstLine="0"/>
         <w:rPr>
           <w:rFonts w:eastAsia="Tahoma"/>
-        </w:rPr>
-      </w:pPr>
-      <w:r>
-        <w:rPr>
-          <w:rFonts w:eastAsia="Tahoma"/>
-        </w:rPr>
-        <w:t xml:space="preserve">----- </w:t>
-      </w:r>
-      <w:r>
-        <w:rPr>
-          <w:rFonts w:eastAsia="Tahoma"/>
-          <w:i/>
+          <w:color w:val="000000" w:themeColor="text1"/>
+          <w:sz w:val="21"/>
+          <w:szCs w:val="21"/>
+        </w:rPr>
+      </w:pPr>
+      <w:r>
+        <w:rPr>
+          <w:rFonts w:eastAsia="Tahoma"/>
+          <w:i/>
+          <w:color w:val="000000" w:themeColor="text1"/>
+          <w:sz w:val="21"/>
+          <w:szCs w:val="21"/>
+        </w:rPr>
+        <w:t xml:space="preserve">  </w:t>
+      </w:r>
+      <w:r>
+        <w:rPr>
+          <w:rFonts w:eastAsia="Tahoma"/>
+          <w:i/>
+          <w:color w:val="000000" w:themeColor="text1"/>
+          <w:sz w:val="21"/>
+          <w:szCs w:val="21"/>
+        </w:rPr>
+        <w:t xml:space="preserve">  </w:t>
+      </w:r>
+      <w:r>
+        <w:rPr>
+          <w:rFonts w:eastAsia="Tahoma"/>
+          <w:i/>
+          <w:color w:val="000000" w:themeColor="text1"/>
+          <w:sz w:val="21"/>
+          <w:szCs w:val="21"/>
         </w:rPr>
         <w:t>A 24-week intensive program focused on gaining technical programming skills in Excel, VBA, Python, R, JavaScript, SQL Databases, Tableau, Big Data and Machine Learning</w:t>
+      </w:r>
+      <w:r>
+        <w:rPr>
+          <w:rFonts w:eastAsia="Tahoma"/>
+          <w:i/>
+          <w:color w:val="000000" w:themeColor="text1"/>
+          <w:sz w:val="21"/>
+          <w:szCs w:val="21"/>
+        </w:rPr>
+        <w:t>.</w:t>
       </w:r>
     </w:p>
     <w:p>
@@ -590,36 +812,102 @@
         <w:contextualSpacing/>
         <w:rPr>
           <w:rFonts w:eastAsia="Tahoma"/>
-          <w:color w:val="1F497D"/>
-        </w:rPr>
-      </w:pPr>
-      <w:hyperlink r:id="rId8" w:history="1">
+          <w:color w:val="000000" w:themeColor="text1"/>
+          <w:sz w:val="21"/>
+          <w:szCs w:val="21"/>
+        </w:rPr>
+      </w:pPr>
+      <w:hyperlink r:id="rId7" w:history="1">
         <w:r>
           <w:rPr>
             <w:rStyle w:val="Hyperlink"/>
+            <w:color w:val="000000" w:themeColor="text1"/>
+            <w:sz w:val="21"/>
+            <w:szCs w:val="21"/>
           </w:rPr>
           <w:t>Deep Learning Specialization</w:t>
         </w:r>
       </w:hyperlink>
       <w:r>
         <w:rPr>
-          <w:color w:val="000000"/>
-        </w:rPr>
-        <w:t xml:space="preserve">,  2018.10-2019.2, </w:t>
-      </w:r>
-      <w:proofErr w:type="spellStart"/>
-      <w:r>
-        <w:rPr>
-          <w:color w:val="000000"/>
-        </w:rPr>
-        <w:t>coursera</w:t>
-      </w:r>
-      <w:proofErr w:type="spellEnd"/>
-      <w:r>
-        <w:rPr>
-          <w:color w:val="000000"/>
-        </w:rPr>
-        <w:t xml:space="preserve"> online course</w:t>
+          <w:color w:val="000000" w:themeColor="text1"/>
+          <w:sz w:val="21"/>
+          <w:szCs w:val="21"/>
+        </w:rPr>
+        <w:t xml:space="preserve">, </w:t>
+      </w:r>
+      <w:r>
+        <w:rPr>
+          <w:color w:val="000000" w:themeColor="text1"/>
+          <w:sz w:val="21"/>
+          <w:szCs w:val="21"/>
+        </w:rPr>
+        <w:t>C</w:t>
+      </w:r>
+      <w:r>
+        <w:rPr>
+          <w:color w:val="000000" w:themeColor="text1"/>
+          <w:sz w:val="21"/>
+          <w:szCs w:val="21"/>
+        </w:rPr>
+        <w:t>oursera online course</w:t>
+      </w:r>
+      <w:r>
+        <w:rPr>
+          <w:color w:val="000000" w:themeColor="text1"/>
+          <w:sz w:val="21"/>
+          <w:szCs w:val="21"/>
+        </w:rPr>
+        <w:tab/>
+      </w:r>
+      <w:r>
+        <w:rPr>
+          <w:color w:val="000000" w:themeColor="text1"/>
+          <w:sz w:val="21"/>
+          <w:szCs w:val="21"/>
+        </w:rPr>
+        <w:tab/>
+      </w:r>
+      <w:r>
+        <w:rPr>
+          <w:color w:val="000000" w:themeColor="text1"/>
+          <w:sz w:val="21"/>
+          <w:szCs w:val="21"/>
+        </w:rPr>
+        <w:tab/>
+      </w:r>
+      <w:r>
+        <w:rPr>
+          <w:color w:val="000000" w:themeColor="text1"/>
+          <w:sz w:val="21"/>
+          <w:szCs w:val="21"/>
+        </w:rPr>
+        <w:tab/>
+      </w:r>
+      <w:r>
+        <w:rPr>
+          <w:color w:val="000000" w:themeColor="text1"/>
+          <w:sz w:val="21"/>
+          <w:szCs w:val="21"/>
+        </w:rPr>
+        <w:tab/>
+      </w:r>
+      <w:r>
+        <w:rPr>
+          <w:color w:val="000000" w:themeColor="text1"/>
+          <w:sz w:val="21"/>
+          <w:szCs w:val="21"/>
+        </w:rPr>
+        <w:tab/>
+      </w:r>
+      <w:r>
+        <w:rPr>
+          <w:i/>
+          <w:color w:val="000000" w:themeColor="text1"/>
+          <w:sz w:val="21"/>
+          <w:szCs w:val="21"/>
+        </w:rPr>
+        <w:t>2018.10-2019.2</w:t>
       </w:r>
     </w:p>
     <w:p>
@@ -627,37 +915,79 @@
         <w:pStyle w:val="ListParagraph"/>
         <w:ind w:firstLine="0"/>
         <w:rPr>
-          <w:color w:val="373A3C"/>
+          <w:color w:val="000000" w:themeColor="text1"/>
+          <w:sz w:val="21"/>
+          <w:szCs w:val="21"/>
           <w:shd w:val="clear" w:color="auto" w:fill="FFFFFF"/>
         </w:rPr>
       </w:pPr>
       <w:r>
         <w:rPr>
-          <w:rFonts w:eastAsia="Tahoma"/>
-          <w:color w:val="1F497D"/>
-        </w:rPr>
-        <w:t>---</w:t>
-      </w:r>
-      <w:r>
-        <w:rPr>
-          <w:color w:val="373A3C"/>
+          <w:i/>
+          <w:color w:val="000000" w:themeColor="text1"/>
+          <w:sz w:val="21"/>
+          <w:szCs w:val="21"/>
           <w:shd w:val="clear" w:color="auto" w:fill="FFFFFF"/>
         </w:rPr>
-        <w:t>-- l</w:t>
-      </w:r>
-      <w:r>
-        <w:rPr>
-          <w:i/>
-          <w:color w:val="373A3C"/>
+        <w:t xml:space="preserve">  </w:t>
+      </w:r>
+      <w:r>
+        <w:rPr>
+          <w:i/>
+          <w:color w:val="000000" w:themeColor="text1"/>
+          <w:sz w:val="21"/>
+          <w:szCs w:val="21"/>
           <w:shd w:val="clear" w:color="auto" w:fill="FFFFFF"/>
         </w:rPr>
-        <w:t xml:space="preserve">earn about Convolutional networks, RNNs, LSTM, Adam, Dropout, </w:t>
+        <w:t xml:space="preserve">  </w:t>
+      </w:r>
+      <w:r>
+        <w:rPr>
+          <w:i/>
+          <w:color w:val="000000" w:themeColor="text1"/>
+          <w:sz w:val="21"/>
+          <w:szCs w:val="21"/>
+          <w:shd w:val="clear" w:color="auto" w:fill="FFFFFF"/>
+        </w:rPr>
+        <w:t>L</w:t>
+      </w:r>
+      <w:r>
+        <w:rPr>
+          <w:i/>
+          <w:color w:val="000000" w:themeColor="text1"/>
+          <w:sz w:val="21"/>
+          <w:szCs w:val="21"/>
+          <w:shd w:val="clear" w:color="auto" w:fill="FFFFFF"/>
+        </w:rPr>
+        <w:t>earn</w:t>
+      </w:r>
+      <w:r>
+        <w:rPr>
+          <w:i/>
+          <w:color w:val="000000" w:themeColor="text1"/>
+          <w:sz w:val="21"/>
+          <w:szCs w:val="21"/>
+          <w:shd w:val="clear" w:color="auto" w:fill="FFFFFF"/>
+        </w:rPr>
+        <w:t>ed</w:t>
+      </w:r>
+      <w:r>
+        <w:rPr>
+          <w:i/>
+          <w:color w:val="000000" w:themeColor="text1"/>
+          <w:sz w:val="21"/>
+          <w:szCs w:val="21"/>
+          <w:shd w:val="clear" w:color="auto" w:fill="FFFFFF"/>
+        </w:rPr>
+        <w:t xml:space="preserve"> about Convolutional networks, RNNs, LSTM, Adam, Dropout, </w:t>
       </w:r>
       <w:proofErr w:type="spellStart"/>
       <w:r>
         <w:rPr>
           <w:i/>
-          <w:color w:val="373A3C"/>
+          <w:color w:val="000000" w:themeColor="text1"/>
+          <w:sz w:val="21"/>
+          <w:szCs w:val="21"/>
           <w:shd w:val="clear" w:color="auto" w:fill="FFFFFF"/>
         </w:rPr>
         <w:t>BatchNorm</w:t>
@@ -666,10 +996,92 @@
       <w:r>
         <w:rPr>
           <w:i/>
-          <w:color w:val="373A3C"/>
+          <w:color w:val="000000" w:themeColor="text1"/>
+          <w:sz w:val="21"/>
+          <w:szCs w:val="21"/>
           <w:shd w:val="clear" w:color="auto" w:fill="FFFFFF"/>
         </w:rPr>
-        <w:t>, Xavier/He initialization, and more. You will work on case studies from healthcare, autonomous driving, sign language reading, music generation, and natural language processing. You will master not only the theory, but also see how it is applied in industry.</w:t>
+        <w:t xml:space="preserve">, Xavier/He initialization, and more. </w:t>
+      </w:r>
+      <w:r>
+        <w:rPr>
+          <w:i/>
+          <w:color w:val="000000" w:themeColor="text1"/>
+          <w:sz w:val="21"/>
+          <w:szCs w:val="21"/>
+          <w:shd w:val="clear" w:color="auto" w:fill="FFFFFF"/>
+        </w:rPr>
+        <w:t>Wo</w:t>
+      </w:r>
+      <w:r>
+        <w:rPr>
+          <w:i/>
+          <w:color w:val="000000" w:themeColor="text1"/>
+          <w:sz w:val="21"/>
+          <w:szCs w:val="21"/>
+          <w:shd w:val="clear" w:color="auto" w:fill="FFFFFF"/>
+        </w:rPr>
+        <w:t>rk</w:t>
+      </w:r>
+      <w:r>
+        <w:rPr>
+          <w:i/>
+          <w:color w:val="000000" w:themeColor="text1"/>
+          <w:sz w:val="21"/>
+          <w:szCs w:val="21"/>
+          <w:shd w:val="clear" w:color="auto" w:fill="FFFFFF"/>
+        </w:rPr>
+        <w:t>ed</w:t>
+      </w:r>
+      <w:r>
+        <w:rPr>
+          <w:i/>
+          <w:color w:val="000000" w:themeColor="text1"/>
+          <w:sz w:val="21"/>
+          <w:szCs w:val="21"/>
+          <w:shd w:val="clear" w:color="auto" w:fill="FFFFFF"/>
+        </w:rPr>
+        <w:t xml:space="preserve"> on case studies from healthcare, autonomous driving, sign language reading, music generation, and natural language processing. </w:t>
+      </w:r>
+      <w:r>
+        <w:rPr>
+          <w:i/>
+          <w:color w:val="000000" w:themeColor="text1"/>
+          <w:sz w:val="21"/>
+          <w:szCs w:val="21"/>
+          <w:shd w:val="clear" w:color="auto" w:fill="FFFFFF"/>
+        </w:rPr>
+        <w:t>M</w:t>
+      </w:r>
+      <w:r>
+        <w:rPr>
+          <w:i/>
+          <w:color w:val="000000" w:themeColor="text1"/>
+          <w:sz w:val="21"/>
+          <w:szCs w:val="21"/>
+          <w:shd w:val="clear" w:color="auto" w:fill="FFFFFF"/>
+        </w:rPr>
+        <w:t>aster</w:t>
+      </w:r>
+      <w:r>
+        <w:rPr>
+          <w:i/>
+          <w:color w:val="000000" w:themeColor="text1"/>
+          <w:sz w:val="21"/>
+          <w:szCs w:val="21"/>
+          <w:shd w:val="clear" w:color="auto" w:fill="FFFFFF"/>
+        </w:rPr>
+        <w:t>ed</w:t>
+      </w:r>
+      <w:r>
+        <w:rPr>
+          <w:i/>
+          <w:color w:val="000000" w:themeColor="text1"/>
+          <w:sz w:val="21"/>
+          <w:szCs w:val="21"/>
+          <w:shd w:val="clear" w:color="auto" w:fill="FFFFFF"/>
+        </w:rPr>
+        <w:t xml:space="preserve"> not only the theory, but also how it is applied in industry.</w:t>
       </w:r>
     </w:p>
     <w:p>
@@ -687,69 +1099,122 @@
         <w:spacing w:before="63" w:line="297" w:lineRule="auto"/>
         <w:ind w:right="317"/>
         <w:rPr>
-          <w:sz w:val="21"/>
-        </w:rPr>
-      </w:pPr>
-      <w:proofErr w:type="spellStart"/>
-      <w:proofErr w:type="gramStart"/>
-      <w:r>
-        <w:rPr>
-          <w:sz w:val="21"/>
-        </w:rPr>
-        <w:t>Ph.</w:t>
-      </w:r>
-      <w:r>
-        <w:rPr>
-          <w:sz w:val="21"/>
-        </w:rPr>
-        <w:t>D</w:t>
-      </w:r>
-      <w:proofErr w:type="spellEnd"/>
-      <w:proofErr w:type="gramEnd"/>
-      <w:r>
-        <w:rPr>
-          <w:sz w:val="21"/>
+          <w:color w:val="000000" w:themeColor="text1"/>
+          <w:sz w:val="21"/>
+          <w:szCs w:val="21"/>
+        </w:rPr>
+      </w:pPr>
+      <w:r>
+        <w:rPr>
+          <w:color w:val="000000" w:themeColor="text1"/>
+          <w:sz w:val="21"/>
+          <w:szCs w:val="21"/>
+        </w:rPr>
+        <w:t>Ph.D.</w:t>
+      </w:r>
+      <w:r>
+        <w:rPr>
+          <w:color w:val="000000" w:themeColor="text1"/>
+          <w:sz w:val="21"/>
+          <w:szCs w:val="21"/>
         </w:rPr>
         <w:t xml:space="preserve"> in </w:t>
       </w:r>
       <w:r>
         <w:rPr>
-          <w:sz w:val="21"/>
+          <w:color w:val="000000" w:themeColor="text1"/>
+          <w:sz w:val="21"/>
+          <w:szCs w:val="21"/>
         </w:rPr>
         <w:t>T</w:t>
       </w:r>
       <w:r>
         <w:rPr>
-          <w:sz w:val="21"/>
-        </w:rPr>
-        <w:t>heoretical Physics, 2002, Fudan University, Shanghai, China</w:t>
-      </w:r>
-      <w:r>
-        <w:rPr>
-          <w:sz w:val="21"/>
+          <w:color w:val="000000" w:themeColor="text1"/>
+          <w:sz w:val="21"/>
+          <w:szCs w:val="21"/>
+        </w:rPr>
+        <w:t>heoretical Physic</w:t>
+      </w:r>
+      <w:bookmarkStart w:id="0" w:name="_GoBack"/>
+      <w:bookmarkEnd w:id="0"/>
+      <w:r>
+        <w:rPr>
+          <w:color w:val="000000" w:themeColor="text1"/>
+          <w:sz w:val="21"/>
+          <w:szCs w:val="21"/>
+        </w:rPr>
+        <w:t>s, Fudan University, Shanghai, Chin</w:t>
+      </w:r>
+      <w:r>
+        <w:rPr>
+          <w:color w:val="000000" w:themeColor="text1"/>
+          <w:sz w:val="21"/>
+          <w:szCs w:val="21"/>
+        </w:rPr>
+        <w:t>a</w:t>
+      </w:r>
+      <w:r>
+        <w:rPr>
+          <w:color w:val="000000" w:themeColor="text1"/>
+          <w:sz w:val="21"/>
+          <w:szCs w:val="21"/>
         </w:rPr>
         <w:tab/>
       </w:r>
       <w:r>
         <w:rPr>
-          <w:spacing w:val="-4"/>
-          <w:sz w:val="21"/>
-        </w:rPr>
-        <w:t xml:space="preserve"> </w:t>
+          <w:color w:val="000000" w:themeColor="text1"/>
+          <w:sz w:val="21"/>
+          <w:szCs w:val="21"/>
+        </w:rPr>
+        <w:tab/>
+      </w:r>
+      <w:r>
+        <w:rPr>
+          <w:color w:val="000000" w:themeColor="text1"/>
+          <w:sz w:val="21"/>
+          <w:szCs w:val="21"/>
+        </w:rPr>
+        <w:tab/>
+      </w:r>
+      <w:r>
+        <w:rPr>
+          <w:color w:val="000000" w:themeColor="text1"/>
+          <w:sz w:val="21"/>
+          <w:szCs w:val="21"/>
+        </w:rPr>
+        <w:t>2002</w:t>
       </w:r>
     </w:p>
     <w:p>
       <w:pPr>
         <w:pStyle w:val="Heading1"/>
         <w:spacing w:before="169"/>
+        <w:rPr>
+          <w:color w:val="000000" w:themeColor="text1"/>
+          <w:sz w:val="21"/>
+          <w:szCs w:val="21"/>
+          <w:lang w:eastAsia="zh-CN"/>
+        </w:rPr>
       </w:pPr>
     </w:p>
     <w:p>
       <w:pPr>
         <w:pStyle w:val="Heading1"/>
-        <w:spacing w:before="111"/>
-      </w:pPr>
-      <w:r>
+        <w:spacing w:before="111" w:line="360" w:lineRule="auto"/>
+        <w:rPr>
+          <w:color w:val="000000" w:themeColor="text1"/>
+          <w:sz w:val="21"/>
+          <w:szCs w:val="21"/>
+        </w:rPr>
+      </w:pPr>
+      <w:r>
+        <w:rPr>
+          <w:color w:val="000000" w:themeColor="text1"/>
+          <w:sz w:val="21"/>
+          <w:szCs w:val="21"/>
+        </w:rPr>
         <w:t>Skills</w:t>
       </w:r>
     </w:p>
@@ -767,47 +1232,29 @@
         <w:contextualSpacing/>
         <w:rPr>
           <w:rFonts w:eastAsia="Tahoma"/>
-          <w:color w:val="1F497D"/>
-        </w:rPr>
-      </w:pPr>
-      <w:r>
-        <w:rPr>
-          <w:rFonts w:eastAsia="Tahoma"/>
-        </w:rPr>
-        <w:t xml:space="preserve">Databases: </w:t>
-      </w:r>
-      <w:r>
-        <w:rPr>
-          <w:rFonts w:eastAsia="Tahoma"/>
-        </w:rPr>
-        <w:t>M</w:t>
-      </w:r>
-      <w:r>
-        <w:rPr>
-          <w:rFonts w:eastAsia="Tahoma"/>
-        </w:rPr>
-        <w:t>y</w:t>
-      </w:r>
-      <w:r>
-        <w:rPr>
-          <w:rFonts w:eastAsia="Tahoma"/>
-          <w:color w:val="1F497D"/>
-        </w:rPr>
-        <w:t>SQL, MongoDB, S</w:t>
-      </w:r>
-      <w:r>
-        <w:rPr>
-          <w:rFonts w:eastAsia="Tahoma"/>
-          <w:color w:val="1F497D"/>
-        </w:rPr>
-        <w:t>QL</w:t>
-      </w:r>
-      <w:r>
-        <w:rPr>
-          <w:rFonts w:eastAsia="Tahoma"/>
-          <w:color w:val="1F497D"/>
-        </w:rPr>
-        <w:t xml:space="preserve">ite  </w:t>
+          <w:color w:val="000000" w:themeColor="text1"/>
+          <w:sz w:val="21"/>
+          <w:szCs w:val="21"/>
+        </w:rPr>
+      </w:pPr>
+      <w:r>
+        <w:rPr>
+          <w:rFonts w:eastAsia="Tahoma"/>
+          <w:i/>
+          <w:color w:val="000000" w:themeColor="text1"/>
+          <w:sz w:val="21"/>
+          <w:szCs w:val="21"/>
+        </w:rPr>
+        <w:t>Databases:</w:t>
+      </w:r>
+      <w:r>
+        <w:rPr>
+          <w:rFonts w:eastAsia="Tahoma"/>
+          <w:color w:val="000000" w:themeColor="text1"/>
+          <w:sz w:val="21"/>
+          <w:szCs w:val="21"/>
+        </w:rPr>
+        <w:t xml:space="preserve"> MySQL, MongoDB, SQLite  </w:t>
       </w:r>
     </w:p>
     <w:p>
@@ -826,90 +1273,102 @@
           <w:rFonts w:eastAsia="Tahoma"/>
           <w:b/>
           <w:smallCaps/>
-          <w:color w:val="1F497D"/>
-        </w:rPr>
-      </w:pPr>
-      <w:r>
-        <w:rPr>
-          <w:rFonts w:eastAsia="Tahoma"/>
+          <w:color w:val="000000" w:themeColor="text1"/>
+          <w:sz w:val="21"/>
+          <w:szCs w:val="21"/>
+        </w:rPr>
+      </w:pPr>
+      <w:r>
+        <w:rPr>
+          <w:rFonts w:eastAsia="Tahoma"/>
+          <w:i/>
+          <w:color w:val="000000" w:themeColor="text1"/>
+          <w:sz w:val="21"/>
+          <w:szCs w:val="21"/>
         </w:rPr>
         <w:t>Programming</w:t>
       </w:r>
       <w:r>
         <w:rPr>
           <w:rFonts w:eastAsia="Tahoma"/>
+          <w:i/>
+          <w:color w:val="000000" w:themeColor="text1"/>
+          <w:sz w:val="21"/>
+          <w:szCs w:val="21"/>
         </w:rPr>
         <w:t>:</w:t>
       </w:r>
       <w:r>
         <w:rPr>
           <w:rFonts w:eastAsia="Tahoma"/>
-          <w:color w:val="1F497D"/>
-        </w:rPr>
-        <w:t xml:space="preserve"> Python, </w:t>
-      </w:r>
-      <w:proofErr w:type="spellStart"/>
-      <w:r>
-        <w:rPr>
-          <w:rFonts w:eastAsia="Tahoma"/>
-          <w:color w:val="1F497D"/>
-        </w:rPr>
-        <w:t>Javascript</w:t>
-      </w:r>
-      <w:proofErr w:type="spellEnd"/>
-      <w:r>
-        <w:rPr>
-          <w:rFonts w:eastAsia="Tahoma"/>
-          <w:color w:val="1F497D"/>
+          <w:color w:val="000000" w:themeColor="text1"/>
+          <w:sz w:val="21"/>
+          <w:szCs w:val="21"/>
+        </w:rPr>
+        <w:t xml:space="preserve"> Python, Java</w:t>
+      </w:r>
+      <w:r>
+        <w:rPr>
+          <w:rFonts w:eastAsia="Tahoma"/>
+          <w:color w:val="000000" w:themeColor="text1"/>
+          <w:sz w:val="21"/>
+          <w:szCs w:val="21"/>
+        </w:rPr>
+        <w:t>S</w:t>
+      </w:r>
+      <w:r>
+        <w:rPr>
+          <w:rFonts w:eastAsia="Tahoma"/>
+          <w:color w:val="000000" w:themeColor="text1"/>
+          <w:sz w:val="21"/>
+          <w:szCs w:val="21"/>
+        </w:rPr>
+        <w:t>cript</w:t>
+      </w:r>
+      <w:r>
+        <w:rPr>
+          <w:rFonts w:eastAsia="Tahoma"/>
+          <w:color w:val="000000" w:themeColor="text1"/>
+          <w:sz w:val="21"/>
+          <w:szCs w:val="21"/>
         </w:rPr>
         <w:t xml:space="preserve">, </w:t>
       </w:r>
       <w:r>
         <w:rPr>
           <w:rFonts w:eastAsia="Tahoma"/>
-          <w:color w:val="1F497D"/>
+          <w:color w:val="000000" w:themeColor="text1"/>
+          <w:sz w:val="21"/>
+          <w:szCs w:val="21"/>
         </w:rPr>
         <w:t>Excel/</w:t>
       </w:r>
       <w:r>
         <w:rPr>
           <w:rFonts w:eastAsia="Tahoma"/>
-          <w:color w:val="1F497D"/>
+          <w:color w:val="000000" w:themeColor="text1"/>
+          <w:sz w:val="21"/>
+          <w:szCs w:val="21"/>
         </w:rPr>
         <w:t xml:space="preserve">VBA, R, Tableau, </w:t>
       </w:r>
-      <w:proofErr w:type="spellStart"/>
-      <w:r>
-        <w:rPr>
-          <w:rFonts w:eastAsia="Tahoma"/>
-          <w:color w:val="1F497D"/>
-        </w:rPr>
-        <w:t>M</w:t>
-      </w:r>
-      <w:r>
-        <w:rPr>
-          <w:rFonts w:eastAsia="Tahoma"/>
-          <w:color w:val="1F497D"/>
-        </w:rPr>
-        <w:t>atlab</w:t>
-      </w:r>
-      <w:proofErr w:type="spellEnd"/>
-      <w:r>
-        <w:rPr>
-          <w:rFonts w:eastAsia="Tahoma"/>
-          <w:color w:val="1F497D"/>
-        </w:rPr>
-        <w:t>, Mathematica, Fortran</w:t>
-      </w:r>
-      <w:r>
-        <w:rPr>
-          <w:rFonts w:eastAsia="Tahoma"/>
-          <w:b/>
-          <w:smallCaps/>
-          <w:color w:val="1F497D"/>
-          <w:highlight w:val="white"/>
-        </w:rPr>
-        <w:t xml:space="preserve"> </w:t>
+      <w:r>
+        <w:rPr>
+          <w:rFonts w:eastAsia="Tahoma"/>
+          <w:color w:val="000000" w:themeColor="text1"/>
+          <w:sz w:val="21"/>
+          <w:szCs w:val="21"/>
+        </w:rPr>
+        <w:t>MATLAB,</w:t>
+      </w:r>
+      <w:r>
+        <w:rPr>
+          <w:rFonts w:eastAsia="Tahoma"/>
+          <w:color w:val="000000" w:themeColor="text1"/>
+          <w:sz w:val="21"/>
+          <w:szCs w:val="21"/>
+        </w:rPr>
+        <w:t xml:space="preserve"> Mathematica, Fortran</w:t>
       </w:r>
     </w:p>
     <w:p>
@@ -928,49 +1387,41 @@
           <w:rFonts w:eastAsia="Tahoma"/>
           <w:b/>
           <w:smallCaps/>
-          <w:color w:val="1F497D"/>
-        </w:rPr>
-      </w:pPr>
-      <w:r>
-        <w:rPr>
-          <w:rFonts w:eastAsia="Tahoma"/>
-        </w:rPr>
-        <w:t>Mathematics</w:t>
-      </w:r>
-      <w:r>
-        <w:rPr>
-          <w:rFonts w:eastAsia="Tahoma"/>
-        </w:rPr>
-        <w:t xml:space="preserve"> and </w:t>
-      </w:r>
-      <w:r>
-        <w:rPr>
-          <w:rFonts w:eastAsia="Tahoma"/>
-        </w:rPr>
-        <w:t>Statistics</w:t>
-      </w:r>
-      <w:r>
-        <w:rPr>
-          <w:rFonts w:eastAsia="Tahoma"/>
-        </w:rPr>
-        <w:t xml:space="preserve">: Calculus, Linear Algebra, Complex Functions, Partial Differential Equations, Group Theory, </w:t>
-      </w:r>
-      <w:r>
-        <w:rPr>
-          <w:sz w:val="21"/>
-          <w:szCs w:val="21"/>
-        </w:rPr>
-        <w:t>Numerical Optimization, Numerical Linear Algebra</w:t>
-      </w:r>
-      <w:r>
-        <w:rPr>
-          <w:sz w:val="21"/>
-          <w:szCs w:val="21"/>
-        </w:rPr>
-        <w:t>, Statistical Mechanics</w:t>
-      </w:r>
-      <w:r>
-        <w:rPr>
+          <w:color w:val="000000" w:themeColor="text1"/>
+          <w:sz w:val="21"/>
+          <w:szCs w:val="21"/>
+        </w:rPr>
+      </w:pPr>
+      <w:r>
+        <w:rPr>
+          <w:rFonts w:eastAsia="Tahoma"/>
+          <w:i/>
+          <w:color w:val="000000" w:themeColor="text1"/>
+          <w:sz w:val="21"/>
+          <w:szCs w:val="21"/>
+        </w:rPr>
+        <w:t>Mathematics and Statistics:</w:t>
+      </w:r>
+      <w:r>
+        <w:rPr>
+          <w:rFonts w:eastAsia="Tahoma"/>
+          <w:color w:val="000000" w:themeColor="text1"/>
+          <w:sz w:val="21"/>
+          <w:szCs w:val="21"/>
+        </w:rPr>
+        <w:t xml:space="preserve"> Calculus, Linear Algebra, Complex Functions, Partial Differential Equations, Group Theory, </w:t>
+      </w:r>
+      <w:r>
+        <w:rPr>
+          <w:color w:val="000000" w:themeColor="text1"/>
+          <w:sz w:val="21"/>
+          <w:szCs w:val="21"/>
+        </w:rPr>
+        <w:t>Numerical Optimization, Numerical Linear Algebra, Statistical Mechanics</w:t>
+      </w:r>
+      <w:r>
+        <w:rPr>
+          <w:color w:val="000000" w:themeColor="text1"/>
           <w:sz w:val="21"/>
           <w:szCs w:val="21"/>
         </w:rPr>
@@ -978,6 +1429,7 @@
       </w:r>
       <w:r>
         <w:rPr>
+          <w:color w:val="000000" w:themeColor="text1"/>
           <w:sz w:val="21"/>
           <w:szCs w:val="21"/>
         </w:rPr>
@@ -985,6 +1437,7 @@
       </w:r>
       <w:r>
         <w:rPr>
+          <w:color w:val="000000" w:themeColor="text1"/>
           <w:sz w:val="21"/>
           <w:szCs w:val="21"/>
         </w:rPr>
@@ -992,17 +1445,11 @@
       </w:r>
       <w:r>
         <w:rPr>
+          <w:color w:val="000000" w:themeColor="text1"/>
           <w:sz w:val="21"/>
           <w:szCs w:val="21"/>
         </w:rPr>
         <w:t>Monte Carlo simulation</w:t>
-      </w:r>
-      <w:r>
-        <w:rPr>
-          <w:sz w:val="21"/>
-          <w:szCs w:val="21"/>
-        </w:rPr>
-        <w:t>.</w:t>
       </w:r>
     </w:p>
     <w:p>
@@ -1021,24 +1468,40 @@
           <w:rFonts w:eastAsia="Tahoma"/>
           <w:b/>
           <w:smallCaps/>
-          <w:color w:val="1F497D"/>
-        </w:rPr>
-      </w:pPr>
-      <w:r>
-        <w:rPr>
-          <w:sz w:val="21"/>
-          <w:szCs w:val="21"/>
-        </w:rPr>
-        <w:t xml:space="preserve">Machine Learning and Deep Learning:  </w:t>
-      </w:r>
-      <w:r>
-        <w:rPr>
-          <w:color w:val="4A4A4A"/>
+          <w:color w:val="000000" w:themeColor="text1"/>
+          <w:sz w:val="21"/>
+          <w:szCs w:val="21"/>
+        </w:rPr>
+      </w:pPr>
+      <w:r>
+        <w:rPr>
+          <w:i/>
+          <w:color w:val="000000" w:themeColor="text1"/>
+          <w:sz w:val="21"/>
+          <w:szCs w:val="21"/>
+        </w:rPr>
+        <w:t>Machine Learning:</w:t>
+      </w:r>
+      <w:r>
+        <w:rPr>
+          <w:i/>
+          <w:color w:val="000000" w:themeColor="text1"/>
+          <w:sz w:val="21"/>
+          <w:szCs w:val="21"/>
+        </w:rPr>
+        <w:t xml:space="preserve"> </w:t>
+      </w:r>
+      <w:r>
+        <w:rPr>
+          <w:color w:val="000000" w:themeColor="text1"/>
+          <w:sz w:val="21"/>
+          <w:szCs w:val="21"/>
         </w:rPr>
         <w:t>Regression,</w:t>
       </w:r>
       <w:r>
         <w:rPr>
+          <w:color w:val="000000" w:themeColor="text1"/>
           <w:sz w:val="21"/>
           <w:szCs w:val="21"/>
         </w:rPr>
@@ -1046,6 +1509,7 @@
       </w:r>
       <w:r>
         <w:rPr>
+          <w:color w:val="000000" w:themeColor="text1"/>
           <w:sz w:val="21"/>
           <w:szCs w:val="21"/>
         </w:rPr>
@@ -1053,15 +1517,15 @@
       </w:r>
       <w:r>
         <w:rPr>
+          <w:color w:val="000000" w:themeColor="text1"/>
           <w:sz w:val="21"/>
           <w:szCs w:val="21"/>
         </w:rPr>
         <w:t xml:space="preserve"> </w:t>
       </w:r>
-      <w:proofErr w:type="spellStart"/>
-      <w:proofErr w:type="gramStart"/>
-      <w:r>
-        <w:rPr>
+      <w:r>
+        <w:rPr>
+          <w:color w:val="000000" w:themeColor="text1"/>
           <w:sz w:val="21"/>
           <w:szCs w:val="21"/>
         </w:rPr>
@@ -1069,19 +1533,19 @@
       </w:r>
       <w:r>
         <w:rPr>
-          <w:sz w:val="21"/>
-          <w:szCs w:val="21"/>
-        </w:rPr>
-        <w:t>,tensorflow</w:t>
-      </w:r>
-      <w:proofErr w:type="spellEnd"/>
-      <w:proofErr w:type="gramEnd"/>
-      <w:r>
-        <w:rPr>
-          <w:sz w:val="21"/>
-          <w:szCs w:val="21"/>
-        </w:rPr>
-        <w:t xml:space="preserve"> </w:t>
+          <w:color w:val="000000" w:themeColor="text1"/>
+          <w:sz w:val="21"/>
+          <w:szCs w:val="21"/>
+        </w:rPr>
+        <w:t>,</w:t>
+      </w:r>
+      <w:r>
+        <w:rPr>
+          <w:color w:val="000000" w:themeColor="text1"/>
+          <w:sz w:val="21"/>
+          <w:szCs w:val="21"/>
+        </w:rPr>
+        <w:t xml:space="preserve"> TensorFlow</w:t>
       </w:r>
     </w:p>
     <w:p>
@@ -1100,11 +1564,15 @@
           <w:rFonts w:eastAsia="Tahoma"/>
           <w:b/>
           <w:smallCaps/>
-          <w:color w:val="1F497D"/>
-        </w:rPr>
-      </w:pPr>
-      <w:r>
-        <w:rPr>
+          <w:color w:val="000000" w:themeColor="text1"/>
+          <w:sz w:val="21"/>
+          <w:szCs w:val="21"/>
+        </w:rPr>
+      </w:pPr>
+      <w:r>
+        <w:rPr>
+          <w:i/>
+          <w:color w:val="000000" w:themeColor="text1"/>
           <w:sz w:val="21"/>
           <w:szCs w:val="21"/>
         </w:rPr>
@@ -1113,43 +1581,132 @@
       <w:r>
         <w:rPr>
           <w:rFonts w:eastAsia="Tahoma"/>
-          <w:color w:val="1F497D"/>
+          <w:i/>
+          <w:color w:val="000000" w:themeColor="text1"/>
+          <w:sz w:val="21"/>
+          <w:szCs w:val="21"/>
         </w:rPr>
         <w:t xml:space="preserve"> </w:t>
       </w:r>
       <w:r>
         <w:rPr>
           <w:rFonts w:eastAsia="Tahoma"/>
-          <w:color w:val="1F497D"/>
+          <w:color w:val="000000" w:themeColor="text1"/>
+          <w:sz w:val="21"/>
+          <w:szCs w:val="21"/>
         </w:rPr>
         <w:t>S</w:t>
       </w:r>
       <w:r>
         <w:rPr>
           <w:rFonts w:eastAsia="Tahoma"/>
-          <w:color w:val="1F497D"/>
+          <w:color w:val="000000" w:themeColor="text1"/>
+          <w:sz w:val="21"/>
+          <w:szCs w:val="21"/>
         </w:rPr>
         <w:t>ocial data mining, web scraping, git/</w:t>
       </w:r>
+      <w:r>
+        <w:rPr>
+          <w:rFonts w:eastAsia="Tahoma"/>
+          <w:color w:val="000000" w:themeColor="text1"/>
+          <w:sz w:val="21"/>
+          <w:szCs w:val="21"/>
+        </w:rPr>
+        <w:t>GitHub</w:t>
+      </w:r>
+      <w:r>
+        <w:rPr>
+          <w:rFonts w:eastAsia="Tahoma"/>
+          <w:color w:val="000000" w:themeColor="text1"/>
+          <w:sz w:val="21"/>
+          <w:szCs w:val="21"/>
+        </w:rPr>
+        <w:t>, Heroku</w:t>
+      </w:r>
+      <w:r>
+        <w:rPr>
+          <w:rFonts w:eastAsia="Tahoma"/>
+          <w:color w:val="000000" w:themeColor="text1"/>
+          <w:sz w:val="21"/>
+          <w:szCs w:val="21"/>
+        </w:rPr>
+        <w:t xml:space="preserve">, </w:t>
+      </w:r>
       <w:proofErr w:type="spellStart"/>
       <w:r>
         <w:rPr>
           <w:rFonts w:eastAsia="Tahoma"/>
-          <w:color w:val="1F497D"/>
-        </w:rPr>
-        <w:t>github</w:t>
+          <w:color w:val="000000" w:themeColor="text1"/>
+          <w:sz w:val="21"/>
+          <w:szCs w:val="21"/>
+        </w:rPr>
+        <w:t>Jupyter</w:t>
       </w:r>
       <w:proofErr w:type="spellEnd"/>
+      <w:r>
+        <w:rPr>
+          <w:rFonts w:eastAsia="Tahoma"/>
+          <w:color w:val="000000" w:themeColor="text1"/>
+          <w:sz w:val="21"/>
+          <w:szCs w:val="21"/>
+        </w:rPr>
+        <w:t xml:space="preserve"> n</w:t>
+      </w:r>
+      <w:r>
+        <w:rPr>
+          <w:rFonts w:eastAsia="Tahoma"/>
+          <w:color w:val="000000" w:themeColor="text1"/>
+          <w:sz w:val="21"/>
+          <w:szCs w:val="21"/>
+        </w:rPr>
+        <w:t>otebook</w:t>
+      </w:r>
     </w:p>
     <w:p>
       <w:pPr>
+        <w:pStyle w:val="ListParagraph"/>
+        <w:widowControl/>
+        <w:autoSpaceDE/>
+        <w:autoSpaceDN/>
+        <w:spacing w:before="0"/>
+        <w:ind w:firstLine="0"/>
+        <w:contextualSpacing/>
+        <w:rPr>
+          <w:rFonts w:eastAsia="Tahoma"/>
+          <w:b/>
+          <w:smallCaps/>
+          <w:color w:val="000000" w:themeColor="text1"/>
+          <w:sz w:val="21"/>
+          <w:szCs w:val="21"/>
+          <w:lang w:eastAsia="zh-CN"/>
+        </w:rPr>
+      </w:pPr>
+    </w:p>
+    <w:p>
+      <w:pPr>
         <w:pStyle w:val="Heading1"/>
-        <w:spacing w:before="169"/>
-      </w:pPr>
-      <w:r>
+        <w:spacing w:before="169" w:line="360" w:lineRule="auto"/>
+        <w:rPr>
+          <w:color w:val="000000" w:themeColor="text1"/>
+          <w:sz w:val="21"/>
+          <w:szCs w:val="21"/>
+        </w:rPr>
+      </w:pPr>
+      <w:r>
+        <w:rPr>
+          <w:color w:val="000000" w:themeColor="text1"/>
+          <w:sz w:val="21"/>
+          <w:szCs w:val="21"/>
+        </w:rPr>
         <w:t xml:space="preserve">Selected </w:t>
       </w:r>
       <w:r>
+        <w:rPr>
+          <w:color w:val="000000" w:themeColor="text1"/>
+          <w:sz w:val="21"/>
+          <w:szCs w:val="21"/>
+        </w:rPr>
         <w:t>Projects</w:t>
       </w:r>
     </w:p>
@@ -1165,21 +1722,90 @@
           <w:tab w:val="left" w:pos="600"/>
         </w:tabs>
         <w:spacing w:before="42"/>
-      </w:pPr>
+        <w:rPr>
+          <w:color w:val="000000" w:themeColor="text1"/>
+          <w:sz w:val="21"/>
+          <w:szCs w:val="21"/>
+        </w:rPr>
+      </w:pPr>
+      <w:hyperlink r:id="rId8" w:history="1">
+        <w:r>
+          <w:rPr>
+            <w:rStyle w:val="Hyperlink"/>
+            <w:color w:val="000000" w:themeColor="text1"/>
+            <w:sz w:val="21"/>
+            <w:szCs w:val="21"/>
+          </w:rPr>
+          <w:t>D3</w:t>
+        </w:r>
+        <w:r>
+          <w:rPr>
+            <w:rStyle w:val="Hyperlink"/>
+            <w:color w:val="000000" w:themeColor="text1"/>
+            <w:sz w:val="21"/>
+            <w:szCs w:val="21"/>
+          </w:rPr>
+          <w:t xml:space="preserve"> </w:t>
+        </w:r>
+        <w:r>
+          <w:rPr>
+            <w:rStyle w:val="Hyperlink"/>
+            <w:color w:val="000000" w:themeColor="text1"/>
+            <w:sz w:val="21"/>
+            <w:szCs w:val="21"/>
+          </w:rPr>
+          <w:t>Journalism</w:t>
+        </w:r>
+      </w:hyperlink>
+      <w:r>
+        <w:rPr>
+          <w:color w:val="000000" w:themeColor="text1"/>
+          <w:spacing w:val="-5"/>
+          <w:sz w:val="21"/>
+          <w:szCs w:val="21"/>
+        </w:rPr>
+        <w:t xml:space="preserve"> </w:t>
+      </w:r>
+      <w:r>
+        <w:rPr>
+          <w:color w:val="000000" w:themeColor="text1"/>
+          <w:spacing w:val="-5"/>
+          <w:sz w:val="21"/>
+          <w:szCs w:val="21"/>
+        </w:rPr>
+        <w:tab/>
+      </w:r>
+      <w:r>
+        <w:rPr>
+          <w:color w:val="000000" w:themeColor="text1"/>
+          <w:spacing w:val="-5"/>
+          <w:sz w:val="21"/>
+          <w:szCs w:val="21"/>
+        </w:rPr>
+        <w:tab/>
+      </w:r>
+      <w:r>
+        <w:rPr>
+          <w:color w:val="000000" w:themeColor="text1"/>
+          <w:spacing w:val="-5"/>
+          <w:sz w:val="21"/>
+          <w:szCs w:val="21"/>
+        </w:rPr>
+        <w:tab/>
+      </w:r>
       <w:hyperlink r:id="rId9" w:history="1">
         <w:r>
           <w:rPr>
             <w:rStyle w:val="Hyperlink"/>
+            <w:i/>
+            <w:color w:val="000000" w:themeColor="text1"/>
+            <w:spacing w:val="-5"/>
+            <w:sz w:val="21"/>
+            <w:szCs w:val="21"/>
           </w:rPr>
-          <w:t>D3 Journalism</w:t>
+          <w:t>Demo</w:t>
         </w:r>
       </w:hyperlink>
-      <w:r>
-        <w:rPr>
-          <w:spacing w:val="-5"/>
-        </w:rPr>
-        <w:t xml:space="preserve"> </w:t>
-      </w:r>
     </w:p>
     <w:p>
       <w:pPr>
@@ -1190,24 +1816,67 @@
         </w:tabs>
         <w:spacing w:before="42"/>
         <w:ind w:firstLine="0"/>
-      </w:pPr>
-      <w:r>
-        <w:t>---</w:t>
-      </w:r>
-      <w:r>
-        <w:rPr>
-          <w:color w:val="333333"/>
-          <w:shd w:val="clear" w:color="auto" w:fill="FFFFFF"/>
-        </w:rPr>
-        <w:t xml:space="preserve"> </w:t>
-      </w:r>
-      <w:r>
-        <w:rPr>
-          <w:color w:val="333333"/>
+        <w:rPr>
+          <w:i/>
+          <w:color w:val="000000" w:themeColor="text1"/>
+          <w:sz w:val="21"/>
+          <w:szCs w:val="21"/>
+        </w:rPr>
+      </w:pPr>
+      <w:r>
+        <w:rPr>
+          <w:i/>
+          <w:color w:val="000000" w:themeColor="text1"/>
+          <w:sz w:val="21"/>
+          <w:szCs w:val="21"/>
           <w:shd w:val="clear" w:color="auto" w:fill="FFFFFF"/>
           <w:lang w:eastAsia="zh-CN" w:bidi="ar-SA"/>
         </w:rPr>
-        <w:t>A data tool for series of feature stories about the health risks facing particular demographics. d3.js is heavily used in this app.</w:t>
+        <w:t>A</w:t>
+      </w:r>
+      <w:r>
+        <w:rPr>
+          <w:i/>
+          <w:color w:val="000000" w:themeColor="text1"/>
+          <w:sz w:val="21"/>
+          <w:szCs w:val="21"/>
+          <w:shd w:val="clear" w:color="auto" w:fill="FFFFFF"/>
+          <w:lang w:eastAsia="zh-CN" w:bidi="ar-SA"/>
+        </w:rPr>
+        <w:t xml:space="preserve">n interactive </w:t>
+      </w:r>
+      <w:r>
+        <w:rPr>
+          <w:i/>
+          <w:color w:val="000000" w:themeColor="text1"/>
+          <w:sz w:val="21"/>
+          <w:szCs w:val="21"/>
+          <w:shd w:val="clear" w:color="auto" w:fill="FFFFFF"/>
+          <w:lang w:eastAsia="zh-CN" w:bidi="ar-SA"/>
+        </w:rPr>
+        <w:t xml:space="preserve">data </w:t>
+      </w:r>
+      <w:r>
+        <w:rPr>
+          <w:i/>
+          <w:color w:val="000000" w:themeColor="text1"/>
+          <w:sz w:val="21"/>
+          <w:szCs w:val="21"/>
+          <w:shd w:val="clear" w:color="auto" w:fill="FFFFFF"/>
+          <w:lang w:eastAsia="zh-CN" w:bidi="ar-SA"/>
+        </w:rPr>
+        <w:t>visualization</w:t>
+      </w:r>
+      <w:r>
+        <w:rPr>
+          <w:i/>
+          <w:color w:val="000000" w:themeColor="text1"/>
+          <w:sz w:val="21"/>
+          <w:szCs w:val="21"/>
+          <w:shd w:val="clear" w:color="auto" w:fill="FFFFFF"/>
+          <w:lang w:eastAsia="zh-CN" w:bidi="ar-SA"/>
+        </w:rPr>
+        <w:t xml:space="preserve"> for series of feature stories about the health risks facing particular demographics. d3.js is heavily used in this app.</w:t>
       </w:r>
     </w:p>
     <w:p>
@@ -1222,36 +1891,84 @@
           <w:tab w:val="left" w:pos="600"/>
         </w:tabs>
         <w:spacing w:before="64"/>
+        <w:rPr>
+          <w:color w:val="000000" w:themeColor="text1"/>
+          <w:sz w:val="21"/>
+          <w:szCs w:val="21"/>
+        </w:rPr>
       </w:pPr>
       <w:hyperlink r:id="rId10" w:history="1">
         <w:r>
           <w:rPr>
             <w:rStyle w:val="Hyperlink"/>
+            <w:color w:val="000000" w:themeColor="text1"/>
             <w:spacing w:val="-6"/>
+            <w:sz w:val="21"/>
+            <w:szCs w:val="21"/>
           </w:rPr>
           <w:t>G</w:t>
         </w:r>
         <w:r>
           <w:rPr>
             <w:rStyle w:val="Hyperlink"/>
+            <w:color w:val="000000" w:themeColor="text1"/>
             <w:spacing w:val="-6"/>
+            <w:sz w:val="21"/>
+            <w:szCs w:val="21"/>
           </w:rPr>
           <w:t xml:space="preserve">lobal </w:t>
         </w:r>
         <w:r>
           <w:rPr>
             <w:rStyle w:val="Hyperlink"/>
+            <w:color w:val="000000" w:themeColor="text1"/>
             <w:spacing w:val="-6"/>
+            <w:sz w:val="21"/>
+            <w:szCs w:val="21"/>
           </w:rPr>
           <w:t>Earthquake Map</w:t>
         </w:r>
       </w:hyperlink>
       <w:r>
         <w:rPr>
+          <w:color w:val="000000" w:themeColor="text1"/>
           <w:spacing w:val="-6"/>
+          <w:sz w:val="21"/>
+          <w:szCs w:val="21"/>
         </w:rPr>
         <w:t xml:space="preserve"> </w:t>
       </w:r>
+      <w:r>
+        <w:rPr>
+          <w:color w:val="000000" w:themeColor="text1"/>
+          <w:spacing w:val="-6"/>
+          <w:sz w:val="21"/>
+          <w:szCs w:val="21"/>
+        </w:rPr>
+        <w:tab/>
+      </w:r>
+      <w:r>
+        <w:rPr>
+          <w:color w:val="000000" w:themeColor="text1"/>
+          <w:spacing w:val="-6"/>
+          <w:sz w:val="21"/>
+          <w:szCs w:val="21"/>
+        </w:rPr>
+        <w:tab/>
+      </w:r>
+      <w:hyperlink r:id="rId11" w:history="1">
+        <w:r>
+          <w:rPr>
+            <w:rStyle w:val="Hyperlink"/>
+            <w:i/>
+            <w:color w:val="000000" w:themeColor="text1"/>
+            <w:spacing w:val="-6"/>
+            <w:sz w:val="21"/>
+            <w:szCs w:val="21"/>
+          </w:rPr>
+          <w:t>Demo</w:t>
+        </w:r>
+      </w:hyperlink>
     </w:p>
     <w:p>
       <w:pPr>
@@ -1262,37 +1979,121 @@
         </w:tabs>
         <w:spacing w:before="64"/>
         <w:ind w:firstLine="0"/>
-      </w:pPr>
-      <w:r>
-        <w:t>--- A global earthquake map</w:t>
-      </w:r>
-      <w:r>
+        <w:rPr>
+          <w:i/>
+          <w:color w:val="000000" w:themeColor="text1"/>
+          <w:sz w:val="21"/>
+          <w:szCs w:val="21"/>
+        </w:rPr>
+      </w:pPr>
+      <w:r>
+        <w:rPr>
+          <w:i/>
+          <w:color w:val="000000" w:themeColor="text1"/>
+          <w:sz w:val="21"/>
+          <w:szCs w:val="21"/>
+        </w:rPr>
+        <w:t xml:space="preserve">A </w:t>
+      </w:r>
+      <w:r>
+        <w:rPr>
+          <w:i/>
+          <w:color w:val="000000" w:themeColor="text1"/>
+          <w:sz w:val="21"/>
+          <w:szCs w:val="21"/>
+        </w:rPr>
+        <w:t xml:space="preserve">real time </w:t>
+      </w:r>
+      <w:r>
+        <w:rPr>
+          <w:i/>
+          <w:color w:val="000000" w:themeColor="text1"/>
+          <w:sz w:val="21"/>
+          <w:szCs w:val="21"/>
+        </w:rPr>
+        <w:t>global earthquake map</w:t>
+      </w:r>
+      <w:r>
+        <w:rPr>
+          <w:i/>
+          <w:color w:val="000000" w:themeColor="text1"/>
+          <w:sz w:val="21"/>
+          <w:szCs w:val="21"/>
+        </w:rPr>
         <w:t xml:space="preserve"> </w:t>
       </w:r>
       <w:r>
+        <w:rPr>
+          <w:i/>
+          <w:color w:val="000000" w:themeColor="text1"/>
+          <w:sz w:val="21"/>
+          <w:szCs w:val="21"/>
+        </w:rPr>
         <w:t xml:space="preserve">(for past 7 days) is shown with </w:t>
       </w:r>
       <w:r>
+        <w:rPr>
+          <w:i/>
+          <w:color w:val="000000" w:themeColor="text1"/>
+          <w:sz w:val="21"/>
+          <w:szCs w:val="21"/>
+        </w:rPr>
         <w:t xml:space="preserve">a </w:t>
       </w:r>
       <w:r>
+        <w:rPr>
+          <w:i/>
+          <w:color w:val="000000" w:themeColor="text1"/>
+          <w:sz w:val="21"/>
+          <w:szCs w:val="21"/>
+        </w:rPr>
         <w:t xml:space="preserve">dropdown for layer choice. </w:t>
       </w:r>
       <w:r>
+        <w:rPr>
+          <w:i/>
+          <w:color w:val="000000" w:themeColor="text1"/>
+          <w:sz w:val="21"/>
+          <w:szCs w:val="21"/>
+        </w:rPr>
         <w:t>L</w:t>
       </w:r>
       <w:r>
+        <w:rPr>
+          <w:i/>
+          <w:color w:val="000000" w:themeColor="text1"/>
+          <w:sz w:val="21"/>
+          <w:szCs w:val="21"/>
+        </w:rPr>
         <w:t xml:space="preserve">eaflet.js and </w:t>
       </w:r>
       <w:proofErr w:type="spellStart"/>
       <w:r>
+        <w:rPr>
+          <w:i/>
+          <w:color w:val="000000" w:themeColor="text1"/>
+          <w:sz w:val="21"/>
+          <w:szCs w:val="21"/>
+        </w:rPr>
         <w:t>geojson</w:t>
       </w:r>
       <w:proofErr w:type="spellEnd"/>
       <w:r>
+        <w:rPr>
+          <w:i/>
+          <w:color w:val="000000" w:themeColor="text1"/>
+          <w:sz w:val="21"/>
+          <w:szCs w:val="21"/>
+        </w:rPr>
         <w:t xml:space="preserve"> data format</w:t>
       </w:r>
       <w:r>
+        <w:rPr>
+          <w:i/>
+          <w:color w:val="000000" w:themeColor="text1"/>
+          <w:sz w:val="21"/>
+          <w:szCs w:val="21"/>
+        </w:rPr>
         <w:t xml:space="preserve"> is leveraged upon.</w:t>
       </w:r>
     </w:p>
@@ -1308,21 +2109,21 @@
           <w:tab w:val="left" w:pos="600"/>
         </w:tabs>
         <w:spacing w:before="64"/>
-      </w:pPr>
-      <w:hyperlink r:id="rId11" w:history="1">
-        <w:proofErr w:type="spellStart"/>
+        <w:rPr>
+          <w:color w:val="000000" w:themeColor="text1"/>
+          <w:sz w:val="21"/>
+          <w:szCs w:val="21"/>
+        </w:rPr>
+      </w:pPr>
+      <w:hyperlink r:id="rId12" w:history="1">
         <w:r>
           <w:rPr>
             <w:rStyle w:val="Hyperlink"/>
+            <w:color w:val="000000" w:themeColor="text1"/>
+            <w:sz w:val="21"/>
+            <w:szCs w:val="21"/>
           </w:rPr>
-          <w:t>MySQL_Sakila</w:t>
-        </w:r>
-        <w:proofErr w:type="spellEnd"/>
-        <w:r>
-          <w:rPr>
-            <w:rStyle w:val="Hyperlink"/>
-          </w:rPr>
-          <w:t>_</w:t>
+          <w:t>MySQL project</w:t>
         </w:r>
       </w:hyperlink>
     </w:p>
@@ -1335,29 +2136,58 @@
         </w:tabs>
         <w:spacing w:before="64"/>
         <w:ind w:firstLine="0"/>
-      </w:pPr>
-      <w:r>
-        <w:t xml:space="preserve">--- </w:t>
-      </w:r>
-      <w:r>
+        <w:rPr>
+          <w:i/>
+          <w:color w:val="000000" w:themeColor="text1"/>
+          <w:sz w:val="21"/>
+          <w:szCs w:val="21"/>
+        </w:rPr>
+      </w:pPr>
+      <w:r>
+        <w:rPr>
+          <w:i/>
+          <w:color w:val="000000" w:themeColor="text1"/>
+          <w:sz w:val="21"/>
+          <w:szCs w:val="21"/>
+        </w:rPr>
         <w:t>MySQL q</w:t>
       </w:r>
       <w:r>
+        <w:rPr>
+          <w:i/>
+          <w:color w:val="000000" w:themeColor="text1"/>
+          <w:sz w:val="21"/>
+          <w:szCs w:val="21"/>
+        </w:rPr>
         <w:t xml:space="preserve">ueries </w:t>
       </w:r>
       <w:r>
-        <w:t xml:space="preserve">for a database, a standard schema that can be used for examples in books, tutorials, </w:t>
-      </w:r>
-      <w:proofErr w:type="spellStart"/>
-      <w:proofErr w:type="gramStart"/>
-      <w:r>
-        <w:t>articles,etc</w:t>
-      </w:r>
-      <w:proofErr w:type="spellEnd"/>
-      <w:r>
-        <w:t>.</w:t>
-      </w:r>
-      <w:proofErr w:type="gramEnd"/>
+        <w:rPr>
+          <w:i/>
+          <w:color w:val="000000" w:themeColor="text1"/>
+          <w:sz w:val="21"/>
+          <w:szCs w:val="21"/>
+        </w:rPr>
+        <w:t>for a database, a standard schema that can be used for examples in books, tutorials, articles,</w:t>
+      </w:r>
+      <w:r>
+        <w:rPr>
+          <w:i/>
+          <w:color w:val="000000" w:themeColor="text1"/>
+          <w:sz w:val="21"/>
+          <w:szCs w:val="21"/>
+        </w:rPr>
+        <w:t xml:space="preserve"> </w:t>
+      </w:r>
+      <w:r>
+        <w:rPr>
+          <w:i/>
+          <w:color w:val="000000" w:themeColor="text1"/>
+          <w:sz w:val="21"/>
+          <w:szCs w:val="21"/>
+        </w:rPr>
+        <w:t>etc.</w:t>
+      </w:r>
     </w:p>
     <w:p>
       <w:pPr>
@@ -1371,16 +2201,101 @@
           <w:tab w:val="left" w:pos="600"/>
         </w:tabs>
         <w:spacing w:before="64"/>
-      </w:pPr>
-      <w:hyperlink r:id="rId12" w:history="1">
-        <w:proofErr w:type="spellStart"/>
+        <w:rPr>
+          <w:color w:val="000000" w:themeColor="text1"/>
+          <w:sz w:val="21"/>
+          <w:szCs w:val="21"/>
+        </w:rPr>
+      </w:pPr>
+      <w:hyperlink r:id="rId13" w:history="1">
         <w:r>
           <w:rPr>
             <w:rStyle w:val="Hyperlink"/>
+            <w:color w:val="000000" w:themeColor="text1"/>
+            <w:sz w:val="21"/>
+            <w:szCs w:val="21"/>
           </w:rPr>
-          <w:t>Pandas_HeroesOfPymoli</w:t>
+          <w:t>Pandas_Heroes</w:t>
         </w:r>
-        <w:proofErr w:type="spellEnd"/>
+        <w:r>
+          <w:rPr>
+            <w:rStyle w:val="Hyperlink"/>
+            <w:color w:val="000000" w:themeColor="text1"/>
+            <w:sz w:val="21"/>
+            <w:szCs w:val="21"/>
+          </w:rPr>
+          <w:t>O</w:t>
+        </w:r>
+        <w:r>
+          <w:rPr>
+            <w:rStyle w:val="Hyperlink"/>
+            <w:color w:val="000000" w:themeColor="text1"/>
+            <w:sz w:val="21"/>
+            <w:szCs w:val="21"/>
+          </w:rPr>
+          <w:t>fPy</w:t>
+        </w:r>
+        <w:r>
+          <w:rPr>
+            <w:rStyle w:val="Hyperlink"/>
+            <w:color w:val="000000" w:themeColor="text1"/>
+            <w:sz w:val="21"/>
+            <w:szCs w:val="21"/>
+          </w:rPr>
+          <w:t>m</w:t>
+        </w:r>
+        <w:r>
+          <w:rPr>
+            <w:rStyle w:val="Hyperlink"/>
+            <w:color w:val="000000" w:themeColor="text1"/>
+            <w:sz w:val="21"/>
+            <w:szCs w:val="21"/>
+          </w:rPr>
+          <w:t>oli</w:t>
+        </w:r>
+      </w:hyperlink>
+      <w:r>
+        <w:rPr>
+          <w:i/>
+          <w:color w:val="000000" w:themeColor="text1"/>
+          <w:spacing w:val="-6"/>
+          <w:sz w:val="21"/>
+          <w:szCs w:val="21"/>
+        </w:rPr>
+        <w:t xml:space="preserve"> </w:t>
+      </w:r>
+      <w:r>
+        <w:rPr>
+          <w:i/>
+          <w:color w:val="000000" w:themeColor="text1"/>
+          <w:spacing w:val="-6"/>
+          <w:sz w:val="21"/>
+          <w:szCs w:val="21"/>
+        </w:rPr>
+        <w:tab/>
+      </w:r>
+      <w:r>
+        <w:rPr>
+          <w:i/>
+          <w:color w:val="000000" w:themeColor="text1"/>
+          <w:spacing w:val="-6"/>
+          <w:sz w:val="21"/>
+          <w:szCs w:val="21"/>
+        </w:rPr>
+        <w:tab/>
+      </w:r>
+      <w:hyperlink r:id="rId14" w:history="1">
+        <w:r>
+          <w:rPr>
+            <w:rStyle w:val="Hyperlink"/>
+            <w:i/>
+            <w:color w:val="000000" w:themeColor="text1"/>
+            <w:spacing w:val="-6"/>
+            <w:sz w:val="21"/>
+            <w:szCs w:val="21"/>
+          </w:rPr>
+          <w:t>Demo</w:t>
+        </w:r>
       </w:hyperlink>
     </w:p>
     <w:p>
@@ -1392,25 +2307,76 @@
         </w:tabs>
         <w:spacing w:before="64"/>
         <w:ind w:firstLine="0"/>
-      </w:pPr>
-      <w:r>
-        <w:t>---</w:t>
-      </w:r>
-      <w:r>
+        <w:rPr>
+          <w:i/>
+          <w:color w:val="000000" w:themeColor="text1"/>
+          <w:sz w:val="21"/>
+          <w:szCs w:val="21"/>
+        </w:rPr>
+      </w:pPr>
+      <w:r>
+        <w:rPr>
+          <w:i/>
+          <w:color w:val="000000" w:themeColor="text1"/>
+          <w:sz w:val="21"/>
+          <w:szCs w:val="21"/>
+        </w:rPr>
         <w:t xml:space="preserve">A typical application of </w:t>
       </w:r>
       <w:r>
+        <w:rPr>
+          <w:i/>
+          <w:color w:val="000000" w:themeColor="text1"/>
+          <w:sz w:val="21"/>
+          <w:szCs w:val="21"/>
+        </w:rPr>
         <w:t xml:space="preserve">Python pandas </w:t>
       </w:r>
       <w:r>
+        <w:rPr>
+          <w:i/>
+          <w:color w:val="000000" w:themeColor="text1"/>
+          <w:sz w:val="21"/>
+          <w:szCs w:val="21"/>
+        </w:rPr>
         <w:t xml:space="preserve">to do data analysis. Deployed on binder.org for running </w:t>
       </w:r>
       <w:proofErr w:type="spellStart"/>
       <w:r>
-        <w:t>jupyter</w:t>
+        <w:rPr>
+          <w:i/>
+          <w:color w:val="000000" w:themeColor="text1"/>
+          <w:sz w:val="21"/>
+          <w:szCs w:val="21"/>
+        </w:rPr>
+        <w:t>Jup</w:t>
+      </w:r>
+      <w:r>
+        <w:rPr>
+          <w:i/>
+          <w:color w:val="000000" w:themeColor="text1"/>
+          <w:sz w:val="21"/>
+          <w:szCs w:val="21"/>
+        </w:rPr>
+        <w:t>y</w:t>
+      </w:r>
+      <w:r>
+        <w:rPr>
+          <w:i/>
+          <w:color w:val="000000" w:themeColor="text1"/>
+          <w:sz w:val="21"/>
+          <w:szCs w:val="21"/>
+        </w:rPr>
+        <w:t>ter</w:t>
       </w:r>
       <w:proofErr w:type="spellEnd"/>
       <w:r>
+        <w:rPr>
+          <w:i/>
+          <w:color w:val="000000" w:themeColor="text1"/>
+          <w:sz w:val="21"/>
+          <w:szCs w:val="21"/>
+        </w:rPr>
         <w:t xml:space="preserve"> notebook. </w:t>
       </w:r>
     </w:p>
@@ -1426,12 +2392,21 @@
           <w:tab w:val="left" w:pos="600"/>
         </w:tabs>
         <w:spacing w:before="64"/>
-      </w:pPr>
-      <w:hyperlink r:id="rId13" w:history="1">
+        <w:rPr>
+          <w:color w:val="000000" w:themeColor="text1"/>
+          <w:sz w:val="21"/>
+          <w:szCs w:val="21"/>
+          <w:u w:val="single"/>
+        </w:rPr>
+      </w:pPr>
+      <w:hyperlink r:id="rId15" w:history="1">
         <w:proofErr w:type="spellStart"/>
         <w:r>
           <w:rPr>
             <w:rStyle w:val="Hyperlink"/>
+            <w:color w:val="000000" w:themeColor="text1"/>
+            <w:sz w:val="21"/>
+            <w:szCs w:val="21"/>
           </w:rPr>
           <w:t>WebScraping</w:t>
         </w:r>
@@ -1439,6 +2414,9 @@
         <w:r>
           <w:rPr>
             <w:rStyle w:val="Hyperlink"/>
+            <w:color w:val="000000" w:themeColor="text1"/>
+            <w:sz w:val="21"/>
+            <w:szCs w:val="21"/>
           </w:rPr>
           <w:t xml:space="preserve">: </w:t>
         </w:r>
@@ -1446,8 +2424,29 @@
         <w:r>
           <w:rPr>
             <w:rStyle w:val="Hyperlink"/>
+            <w:color w:val="000000" w:themeColor="text1"/>
+            <w:sz w:val="21"/>
+            <w:szCs w:val="21"/>
           </w:rPr>
-          <w:t>MissionToMars</w:t>
+          <w:t>Miss</w:t>
+        </w:r>
+        <w:r>
+          <w:rPr>
+            <w:rStyle w:val="Hyperlink"/>
+            <w:color w:val="000000" w:themeColor="text1"/>
+            <w:sz w:val="21"/>
+            <w:szCs w:val="21"/>
+          </w:rPr>
+          <w:t>i</w:t>
+        </w:r>
+        <w:r>
+          <w:rPr>
+            <w:rStyle w:val="Hyperlink"/>
+            <w:color w:val="000000" w:themeColor="text1"/>
+            <w:sz w:val="21"/>
+            <w:szCs w:val="21"/>
+          </w:rPr>
+          <w:t>onToMars</w:t>
         </w:r>
         <w:proofErr w:type="spellEnd"/>
       </w:hyperlink>
@@ -1461,89 +2460,151 @@
         </w:tabs>
         <w:spacing w:before="64"/>
         <w:ind w:firstLine="0"/>
-      </w:pPr>
-      <w:r>
-        <w:t>---</w:t>
-      </w:r>
-      <w:r>
+        <w:rPr>
+          <w:i/>
+          <w:color w:val="000000" w:themeColor="text1"/>
+          <w:sz w:val="21"/>
+          <w:szCs w:val="21"/>
+        </w:rPr>
+      </w:pPr>
+      <w:r>
+        <w:rPr>
+          <w:i/>
+          <w:color w:val="000000" w:themeColor="text1"/>
+          <w:sz w:val="21"/>
+          <w:szCs w:val="21"/>
+        </w:rPr>
+        <w:t xml:space="preserve">Web scraping for news about Mars: </w:t>
+      </w:r>
+      <w:r>
+        <w:rPr>
+          <w:i/>
+          <w:color w:val="000000" w:themeColor="text1"/>
+          <w:sz w:val="21"/>
+          <w:szCs w:val="21"/>
+        </w:rPr>
+        <w:t xml:space="preserve">Python packages like </w:t>
+      </w:r>
+      <w:r>
+        <w:rPr>
+          <w:i/>
+          <w:color w:val="000000" w:themeColor="text1"/>
+          <w:sz w:val="21"/>
+          <w:szCs w:val="21"/>
+        </w:rPr>
+        <w:t>requests</w:t>
+      </w:r>
+      <w:r>
+        <w:rPr>
+          <w:i/>
+          <w:color w:val="000000" w:themeColor="text1"/>
+          <w:sz w:val="21"/>
+          <w:szCs w:val="21"/>
+        </w:rPr>
+        <w:t>,</w:t>
+      </w:r>
+      <w:r>
+        <w:rPr>
+          <w:i/>
+          <w:color w:val="000000" w:themeColor="text1"/>
+          <w:sz w:val="21"/>
+          <w:szCs w:val="21"/>
+        </w:rPr>
         <w:t xml:space="preserve"> </w:t>
       </w:r>
-      <w:r>
-        <w:t xml:space="preserve">Web scraping for news about Mars: </w:t>
-      </w:r>
-      <w:r>
-        <w:t xml:space="preserve">Python packages like </w:t>
-      </w:r>
-      <w:r>
-        <w:t>requests</w:t>
-      </w:r>
-      <w:r>
-        <w:t>,</w:t>
-      </w:r>
-      <w:r>
-        <w:t xml:space="preserve"> </w:t>
-      </w:r>
       <w:proofErr w:type="spellStart"/>
       <w:r>
+        <w:rPr>
+          <w:i/>
+          <w:color w:val="000000" w:themeColor="text1"/>
+          <w:sz w:val="21"/>
+          <w:szCs w:val="21"/>
+        </w:rPr>
         <w:t>BeautifulSoup</w:t>
       </w:r>
       <w:proofErr w:type="spellEnd"/>
       <w:r>
-        <w:t>,</w:t>
-      </w:r>
-      <w:r>
-        <w:t xml:space="preserve"> </w:t>
+        <w:rPr>
+          <w:i/>
+          <w:color w:val="000000" w:themeColor="text1"/>
+          <w:sz w:val="21"/>
+          <w:szCs w:val="21"/>
+        </w:rPr>
+        <w:t xml:space="preserve">, </w:t>
       </w:r>
       <w:proofErr w:type="spellStart"/>
-      <w:r>
+      <w:proofErr w:type="gramStart"/>
+      <w:r>
+        <w:rPr>
+          <w:i/>
+          <w:color w:val="000000" w:themeColor="text1"/>
+          <w:sz w:val="21"/>
+          <w:szCs w:val="21"/>
+        </w:rPr>
         <w:t>splinter.Browser</w:t>
       </w:r>
       <w:proofErr w:type="spellEnd"/>
-      <w:r>
-        <w:t>,</w:t>
-      </w:r>
-      <w:r>
-        <w:t xml:space="preserve"> </w:t>
+      <w:proofErr w:type="gramEnd"/>
+      <w:r>
+        <w:rPr>
+          <w:i/>
+          <w:color w:val="000000" w:themeColor="text1"/>
+          <w:sz w:val="21"/>
+          <w:szCs w:val="21"/>
+        </w:rPr>
+        <w:t xml:space="preserve">, </w:t>
       </w:r>
       <w:proofErr w:type="spellStart"/>
       <w:r>
+        <w:rPr>
+          <w:i/>
+          <w:color w:val="000000" w:themeColor="text1"/>
+          <w:sz w:val="21"/>
+          <w:szCs w:val="21"/>
+        </w:rPr>
         <w:t>pymongo</w:t>
       </w:r>
       <w:proofErr w:type="spellEnd"/>
       <w:r>
+        <w:rPr>
+          <w:i/>
+          <w:color w:val="000000" w:themeColor="text1"/>
+          <w:sz w:val="21"/>
+          <w:szCs w:val="21"/>
+        </w:rPr>
         <w:t xml:space="preserve">, flask are used. </w:t>
       </w:r>
-      <w:bookmarkStart w:id="0" w:name="_GoBack"/>
-      <w:bookmarkEnd w:id="0"/>
     </w:p>
     <w:p>
       <w:pPr>
-        <w:pStyle w:val="ListParagraph"/>
         <w:tabs>
           <w:tab w:val="left" w:pos="599"/>
           <w:tab w:val="left" w:pos="600"/>
         </w:tabs>
         <w:spacing w:before="64"/>
-        <w:ind w:firstLine="0"/>
+        <w:rPr>
+          <w:color w:val="000000" w:themeColor="text1"/>
+          <w:sz w:val="21"/>
+          <w:szCs w:val="21"/>
+        </w:rPr>
       </w:pPr>
     </w:p>
     <w:p>
       <w:pPr>
-        <w:pStyle w:val="ListParagraph"/>
-        <w:tabs>
-          <w:tab w:val="left" w:pos="599"/>
-          <w:tab w:val="left" w:pos="600"/>
-        </w:tabs>
-        <w:spacing w:before="64"/>
-        <w:ind w:firstLine="0"/>
-      </w:pPr>
-    </w:p>
-    <w:p>
-      <w:pPr>
         <w:pStyle w:val="Heading1"/>
-        <w:spacing w:before="169"/>
-      </w:pPr>
-      <w:r>
+        <w:spacing w:before="169" w:line="360" w:lineRule="auto"/>
+        <w:rPr>
+          <w:color w:val="000000" w:themeColor="text1"/>
+          <w:sz w:val="21"/>
+          <w:szCs w:val="21"/>
+        </w:rPr>
+      </w:pPr>
+      <w:r>
+        <w:rPr>
+          <w:color w:val="000000" w:themeColor="text1"/>
+          <w:sz w:val="21"/>
+          <w:szCs w:val="21"/>
+        </w:rPr>
         <w:t>Portfolio</w:t>
       </w:r>
     </w:p>
@@ -1560,45 +2621,59 @@
         </w:tabs>
         <w:spacing w:before="41"/>
         <w:rPr>
-          <w:sz w:val="21"/>
-        </w:rPr>
-      </w:pPr>
-      <w:r>
-        <w:rPr>
-          <w:sz w:val="21"/>
+          <w:color w:val="000000" w:themeColor="text1"/>
+          <w:sz w:val="21"/>
+          <w:szCs w:val="21"/>
+        </w:rPr>
+      </w:pPr>
+      <w:r>
+        <w:rPr>
+          <w:color w:val="000000" w:themeColor="text1"/>
+          <w:sz w:val="21"/>
+          <w:szCs w:val="21"/>
         </w:rPr>
         <w:t>Mo</w:t>
       </w:r>
       <w:r>
         <w:rPr>
-          <w:sz w:val="21"/>
+          <w:color w:val="000000" w:themeColor="text1"/>
+          <w:sz w:val="21"/>
+          <w:szCs w:val="21"/>
         </w:rPr>
         <w:t xml:space="preserve">re </w:t>
       </w:r>
       <w:r>
         <w:rPr>
-          <w:sz w:val="21"/>
+          <w:color w:val="000000" w:themeColor="text1"/>
+          <w:sz w:val="21"/>
+          <w:szCs w:val="21"/>
         </w:rPr>
         <w:t xml:space="preserve">about me </w:t>
       </w:r>
       <w:r>
         <w:rPr>
-          <w:sz w:val="21"/>
+          <w:color w:val="000000" w:themeColor="text1"/>
+          <w:sz w:val="21"/>
+          <w:szCs w:val="21"/>
         </w:rPr>
         <w:t xml:space="preserve">can be found </w:t>
       </w:r>
-      <w:hyperlink r:id="rId14" w:history="1">
+      <w:hyperlink r:id="rId16" w:history="1">
         <w:r>
           <w:rPr>
             <w:rStyle w:val="Hyperlink"/>
+            <w:color w:val="000000" w:themeColor="text1"/>
             <w:sz w:val="21"/>
+            <w:szCs w:val="21"/>
           </w:rPr>
           <w:t>here</w:t>
         </w:r>
       </w:hyperlink>
       <w:r>
         <w:rPr>
-          <w:sz w:val="21"/>
+          <w:color w:val="000000" w:themeColor="text1"/>
+          <w:sz w:val="21"/>
+          <w:szCs w:val="21"/>
         </w:rPr>
         <w:t>.</w:t>
       </w:r>

</xml_diff>

<commit_message>
the Mars_Scaping project successfully deployed on Heroku, so Resume.pdf is updatedgit status
</commit_message>
<xml_diff>
--- a/About me_files/Resume_Yongjin.docx
+++ b/About me_files/Resume_Yongjin.docx
@@ -114,7 +114,7 @@
               </w:rPr>
               <w:t xml:space="preserve"> </w:t>
             </w:r>
-            <w:hyperlink r:id="rId5" w:history="1">
+            <w:hyperlink r:id="rId6" w:history="1">
               <w:r>
                 <w:rPr>
                   <w:rStyle w:val="Hyperlink"/>
@@ -142,7 +142,7 @@
               </w:rPr>
               <w:t xml:space="preserve">  Portfolio: </w:t>
             </w:r>
-            <w:hyperlink r:id="rId6" w:history="1">
+            <w:hyperlink r:id="rId7" w:history="1">
               <w:r>
                 <w:rPr>
                   <w:rStyle w:val="Hyperlink"/>
@@ -179,8 +179,6 @@
               </w:rPr>
               <w:t xml:space="preserve"> </w:t>
             </w:r>
-            <w:bookmarkStart w:id="0" w:name="_GoBack"/>
-            <w:bookmarkEnd w:id="0"/>
           </w:p>
         </w:tc>
         <w:tc>
@@ -819,7 +817,7 @@
           <w:szCs w:val="21"/>
         </w:rPr>
       </w:pPr>
-      <w:hyperlink r:id="rId7" w:history="1">
+      <w:hyperlink r:id="rId8" w:history="1">
         <w:r>
           <w:rPr>
             <w:rStyle w:val="Hyperlink"/>
@@ -1720,7 +1718,7 @@
           <w:szCs w:val="21"/>
         </w:rPr>
       </w:pPr>
-      <w:hyperlink r:id="rId8" w:history="1">
+      <w:hyperlink r:id="rId9" w:history="1">
         <w:r>
           <w:rPr>
             <w:rStyle w:val="Hyperlink"/>
@@ -1785,7 +1783,7 @@
         </w:rPr>
         <w:tab/>
       </w:r>
-      <w:hyperlink r:id="rId9" w:history="1">
+      <w:hyperlink r:id="rId10" w:history="1">
         <w:r>
           <w:rPr>
             <w:rStyle w:val="Hyperlink"/>
@@ -1889,7 +1887,7 @@
           <w:szCs w:val="21"/>
         </w:rPr>
       </w:pPr>
-      <w:hyperlink r:id="rId10" w:history="1">
+      <w:hyperlink r:id="rId11" w:history="1">
         <w:r>
           <w:rPr>
             <w:rStyle w:val="Hyperlink"/>
@@ -1948,7 +1946,7 @@
         </w:rPr>
         <w:tab/>
       </w:r>
-      <w:hyperlink r:id="rId11" w:history="1">
+      <w:hyperlink r:id="rId12" w:history="1">
         <w:r>
           <w:rPr>
             <w:rStyle w:val="Hyperlink"/>
@@ -2107,7 +2105,7 @@
           <w:szCs w:val="21"/>
         </w:rPr>
       </w:pPr>
-      <w:hyperlink r:id="rId12" w:history="1">
+      <w:hyperlink r:id="rId13" w:history="1">
         <w:r>
           <w:rPr>
             <w:rStyle w:val="Hyperlink"/>
@@ -2199,7 +2197,7 @@
           <w:szCs w:val="21"/>
         </w:rPr>
       </w:pPr>
-      <w:hyperlink r:id="rId13" w:history="1">
+      <w:hyperlink r:id="rId14" w:history="1">
         <w:r>
           <w:rPr>
             <w:rStyle w:val="Hyperlink"/>
@@ -2276,7 +2274,7 @@
         </w:rPr>
         <w:tab/>
       </w:r>
-      <w:hyperlink r:id="rId14" w:history="1">
+      <w:hyperlink r:id="rId15" w:history="1">
         <w:r>
           <w:rPr>
             <w:rStyle w:val="Hyperlink"/>
@@ -2391,7 +2389,7 @@
           <w:u w:val="single"/>
         </w:rPr>
       </w:pPr>
-      <w:hyperlink r:id="rId15" w:history="1">
+      <w:hyperlink r:id="rId16" w:history="1">
         <w:proofErr w:type="spellStart"/>
         <w:r>
           <w:rPr>
@@ -2442,6 +2440,29 @@
         </w:r>
         <w:proofErr w:type="spellEnd"/>
       </w:hyperlink>
+      <w:r>
+        <w:rPr>
+          <w:i/>
+          <w:color w:val="000000" w:themeColor="text1"/>
+          <w:spacing w:val="-6"/>
+          <w:sz w:val="21"/>
+          <w:szCs w:val="21"/>
+        </w:rPr>
+        <w:t xml:space="preserve">        </w:t>
+      </w:r>
+      <w:hyperlink r:id="rId17" w:history="1">
+        <w:r>
+          <w:rPr>
+            <w:rStyle w:val="Hyperlink"/>
+            <w:i/>
+            <w:color w:val="000000" w:themeColor="text1"/>
+            <w:spacing w:val="-6"/>
+            <w:sz w:val="21"/>
+            <w:szCs w:val="21"/>
+          </w:rPr>
+          <w:t>Demo</w:t>
+        </w:r>
+      </w:hyperlink>
     </w:p>
     <w:p>
       <w:pPr>
@@ -2466,7 +2487,34 @@
           <w:sz w:val="21"/>
           <w:szCs w:val="21"/>
         </w:rPr>
-        <w:t xml:space="preserve">Web scraping for news about Mars: </w:t>
+        <w:t>Web scraping for</w:t>
+      </w:r>
+      <w:r>
+        <w:rPr>
+          <w:i/>
+          <w:color w:val="000000" w:themeColor="text1"/>
+          <w:sz w:val="21"/>
+          <w:szCs w:val="21"/>
+        </w:rPr>
+        <w:t xml:space="preserve"> real</w:t>
+      </w:r>
+      <w:r>
+        <w:rPr>
+          <w:i/>
+          <w:color w:val="000000" w:themeColor="text1"/>
+          <w:sz w:val="21"/>
+          <w:szCs w:val="21"/>
+        </w:rPr>
+        <w:t xml:space="preserve"> time</w:t>
+      </w:r>
+      <w:r>
+        <w:rPr>
+          <w:i/>
+          <w:color w:val="000000" w:themeColor="text1"/>
+          <w:sz w:val="21"/>
+          <w:szCs w:val="21"/>
+        </w:rPr>
+        <w:t xml:space="preserve"> news about Mars: </w:t>
       </w:r>
       <w:r>
         <w:rPr>
@@ -2524,62 +2572,94 @@
         </w:rPr>
         <w:t xml:space="preserve">, </w:t>
       </w:r>
+      <w:r>
+        <w:rPr>
+          <w:i/>
+          <w:color w:val="000000" w:themeColor="text1"/>
+          <w:sz w:val="21"/>
+          <w:szCs w:val="21"/>
+        </w:rPr>
+        <w:t>selenium</w:t>
+      </w:r>
+      <w:r>
+        <w:rPr>
+          <w:i/>
+          <w:color w:val="000000" w:themeColor="text1"/>
+          <w:sz w:val="21"/>
+          <w:szCs w:val="21"/>
+        </w:rPr>
+        <w:t xml:space="preserve">, </w:t>
+      </w:r>
       <w:proofErr w:type="spellStart"/>
-      <w:proofErr w:type="gramStart"/>
-      <w:r>
-        <w:rPr>
-          <w:i/>
-          <w:color w:val="000000" w:themeColor="text1"/>
-          <w:sz w:val="21"/>
-          <w:szCs w:val="21"/>
-        </w:rPr>
-        <w:t>splinter.Browser</w:t>
+      <w:r>
+        <w:rPr>
+          <w:i/>
+          <w:color w:val="000000" w:themeColor="text1"/>
+          <w:sz w:val="21"/>
+          <w:szCs w:val="21"/>
+        </w:rPr>
+        <w:t>pymongo</w:t>
       </w:r>
       <w:proofErr w:type="spellEnd"/>
-      <w:proofErr w:type="gramEnd"/>
-      <w:r>
-        <w:rPr>
-          <w:i/>
-          <w:color w:val="000000" w:themeColor="text1"/>
-          <w:sz w:val="21"/>
-          <w:szCs w:val="21"/>
-        </w:rPr>
-        <w:t xml:space="preserve">, </w:t>
-      </w:r>
-      <w:proofErr w:type="spellStart"/>
-      <w:r>
-        <w:rPr>
-          <w:i/>
-          <w:color w:val="000000" w:themeColor="text1"/>
-          <w:sz w:val="21"/>
-          <w:szCs w:val="21"/>
-        </w:rPr>
-        <w:t>pymongo</w:t>
-      </w:r>
-      <w:proofErr w:type="spellEnd"/>
-      <w:r>
-        <w:rPr>
-          <w:i/>
-          <w:color w:val="000000" w:themeColor="text1"/>
-          <w:sz w:val="21"/>
-          <w:szCs w:val="21"/>
-        </w:rPr>
-        <w:t xml:space="preserve">, flask are used. </w:t>
+      <w:r>
+        <w:rPr>
+          <w:i/>
+          <w:color w:val="000000" w:themeColor="text1"/>
+          <w:sz w:val="21"/>
+          <w:szCs w:val="21"/>
+        </w:rPr>
+        <w:t xml:space="preserve">, flask </w:t>
       </w:r>
     </w:p>
     <w:p>
       <w:pPr>
+        <w:pStyle w:val="ListParagraph"/>
         <w:tabs>
           <w:tab w:val="left" w:pos="599"/>
           <w:tab w:val="left" w:pos="600"/>
         </w:tabs>
         <w:spacing w:before="64"/>
-        <w:rPr>
-          <w:color w:val="000000" w:themeColor="text1"/>
-          <w:sz w:val="21"/>
-          <w:szCs w:val="21"/>
-        </w:rPr>
-      </w:pPr>
+        <w:ind w:firstLine="0"/>
+        <w:rPr>
+          <w:i/>
+          <w:color w:val="000000" w:themeColor="text1"/>
+          <w:sz w:val="21"/>
+          <w:szCs w:val="21"/>
+        </w:rPr>
+      </w:pPr>
+      <w:bookmarkStart w:id="0" w:name="_GoBack"/>
+      <w:bookmarkEnd w:id="0"/>
+      <w:r>
+        <w:rPr>
+          <w:i/>
+          <w:color w:val="000000" w:themeColor="text1"/>
+          <w:sz w:val="21"/>
+          <w:szCs w:val="21"/>
+        </w:rPr>
+        <w:t xml:space="preserve">are used. </w:t>
+      </w:r>
+    </w:p>
+    <w:p>
+      <w:pPr>
+        <w:tabs>
+          <w:tab w:val="left" w:pos="599"/>
+          <w:tab w:val="left" w:pos="600"/>
+        </w:tabs>
+        <w:spacing w:before="64"/>
+        <w:rPr>
+          <w:color w:val="000000" w:themeColor="text1"/>
+          <w:sz w:val="21"/>
+          <w:szCs w:val="21"/>
+        </w:rPr>
+      </w:pPr>
+      <w:r>
+        <w:rPr>
+          <w:color w:val="000000" w:themeColor="text1"/>
+          <w:sz w:val="21"/>
+          <w:szCs w:val="21"/>
+        </w:rPr>
+        <w:t>https://lit-atoll-52739.herokuapp.com/</w:t>
+      </w:r>
     </w:p>
     <w:p>
       <w:pPr>
@@ -2650,7 +2730,7 @@
         </w:rPr>
         <w:t xml:space="preserve">can be found </w:t>
       </w:r>
-      <w:hyperlink r:id="rId16" w:history="1">
+      <w:hyperlink r:id="rId18" w:history="1">
         <w:r>
           <w:rPr>
             <w:rStyle w:val="Hyperlink"/>
@@ -4267,4 +4347,16 @@
   <a:objectDefaults/>
   <a:extraClrSchemeLst/>
 </a:theme>
+</file>
+
+<file path=customXml/item1.xml><?xml version="1.0" encoding="utf-8"?>
+<b:Sources xmlns:b="http://schemas.openxmlformats.org/officeDocument/2006/bibliography" xmlns="http://schemas.openxmlformats.org/officeDocument/2006/bibliography" SelectedStyle="/APASixthEditionOfficeOnline.xsl" StyleName="APA" Version="6"/>
+</file>
+
+<file path=customXml/itemProps1.xml><?xml version="1.0" encoding="utf-8"?>
+<ds:datastoreItem xmlns:ds="http://schemas.openxmlformats.org/officeDocument/2006/customXml" ds:itemID="{CC465B4E-6A32-1A4D-A616-9C533B9769A9}">
+  <ds:schemaRefs>
+    <ds:schemaRef ds:uri="http://schemas.openxmlformats.org/officeDocument/2006/bibliography"/>
+  </ds:schemaRefs>
+</ds:datastoreItem>
 </file>
</xml_diff>

<commit_message>
delete eggs in index.html: change about.htm to index.htm
</commit_message>
<xml_diff>
--- a/About me_files/Resume_Yongjin.docx
+++ b/About me_files/Resume_Yongjin.docx
@@ -150,25 +150,7 @@
                   <w:sz w:val="21"/>
                   <w:szCs w:val="21"/>
                 </w:rPr>
-                <w:t>h</w:t>
-              </w:r>
-              <w:r>
-                <w:rPr>
-                  <w:rStyle w:val="Hyperlink"/>
-                  <w:color w:val="000000" w:themeColor="text1"/>
-                  <w:sz w:val="21"/>
-                  <w:szCs w:val="21"/>
-                </w:rPr>
-                <w:t>t</w:t>
-              </w:r>
-              <w:r>
-                <w:rPr>
-                  <w:rStyle w:val="Hyperlink"/>
-                  <w:color w:val="000000" w:themeColor="text1"/>
-                  <w:sz w:val="21"/>
-                  <w:szCs w:val="21"/>
-                </w:rPr>
-                <w:t>tps://yongjinjiang.github.io/portfolio/</w:t>
+                <w:t>https://yongjinjiang.github.io/portfolio/</w:t>
               </w:r>
             </w:hyperlink>
             <w:r>
@@ -553,8 +535,6 @@
         </w:rPr>
         <w:t xml:space="preserve"> </w:t>
       </w:r>
-      <w:bookmarkStart w:id="0" w:name="_GoBack"/>
-      <w:bookmarkEnd w:id="0"/>
       <w:r>
         <w:rPr>
           <w:color w:val="000000" w:themeColor="text1"/>
@@ -623,85 +603,18 @@
           <w:szCs w:val="21"/>
         </w:rPr>
       </w:pPr>
-      <w:r>
-        <w:rPr>
-          <w:rStyle w:val="Hyperlink"/>
-          <w:rFonts w:eastAsia="Tahoma"/>
-          <w:color w:val="000000" w:themeColor="text1"/>
-          <w:sz w:val="21"/>
-          <w:szCs w:val="21"/>
-        </w:rPr>
-        <w:fldChar w:fldCharType="begin"/>
-      </w:r>
-      <w:r>
-        <w:rPr>
-          <w:rStyle w:val="Hyperlink"/>
-          <w:rFonts w:eastAsia="Tahoma"/>
-          <w:color w:val="000000" w:themeColor="text1"/>
-          <w:sz w:val="21"/>
-          <w:szCs w:val="21"/>
-        </w:rPr>
-        <w:instrText xml:space="preserve"> HYPERLINK "https://bootcamp.umn.edu/data/landing/?s=Google-Unbranded&amp;&amp;59534142931_kwd-304086170092__301448795678_g_c___dc&amp;pkw=%2Bdata%20%2Bvisualizati</w:instrText>
-      </w:r>
-      <w:r>
-        <w:rPr>
-          <w:rStyle w:val="Hyperlink"/>
-          <w:rFonts w:eastAsia="Tahoma"/>
-          <w:color w:val="000000" w:themeColor="text1"/>
-          <w:sz w:val="21"/>
-          <w:szCs w:val="21"/>
-        </w:rPr>
-        <w:instrText>on%20%2Bboot%20%2Bcamp&amp;pcrid=301448795678&amp;pmt=b&amp;utm_source=google&amp;utm_medium=cpc&amp;utm_campaign=%5BS%5D+Data+-+DataScience+-+Broad&amp;utm_term=%2Bdata%20%2Bvisualization%20%2Bboot%20%2Bcamp&amp;utm_content=301448795678&amp;s=google&amp;k=%2Bdata%20%2Bvisualization%20%2Bboo</w:instrText>
-      </w:r>
-      <w:r>
-        <w:rPr>
-          <w:rStyle w:val="Hyperlink"/>
-          <w:rFonts w:eastAsia="Tahoma"/>
-          <w:color w:val="000000" w:themeColor="text1"/>
-          <w:sz w:val="21"/>
-          <w:szCs w:val="21"/>
-        </w:rPr>
-        <w:instrText xml:space="preserve">t%20%2Bcamp&amp;gclid=Cj0KCQiA6ozhBRC8ARIsAIh_VC153vK2l_mB5T24hAIPJ6RQKMinunwIG8YRlT6pnBe3t-8jBh27HpEaAnj-EALw_wcB&amp;gclsrc=aw.ds" </w:instrText>
-      </w:r>
-      <w:r>
-        <w:rPr>
-          <w:rStyle w:val="Hyperlink"/>
-          <w:rFonts w:eastAsia="Tahoma"/>
-          <w:color w:val="000000" w:themeColor="text1"/>
-          <w:sz w:val="21"/>
-          <w:szCs w:val="21"/>
-        </w:rPr>
-      </w:r>
-      <w:r>
-        <w:rPr>
-          <w:rStyle w:val="Hyperlink"/>
-          <w:rFonts w:eastAsia="Tahoma"/>
-          <w:color w:val="000000" w:themeColor="text1"/>
-          <w:sz w:val="21"/>
-          <w:szCs w:val="21"/>
-        </w:rPr>
-        <w:fldChar w:fldCharType="separate"/>
-      </w:r>
-      <w:r>
-        <w:rPr>
-          <w:rStyle w:val="Hyperlink"/>
-          <w:rFonts w:eastAsia="Tahoma"/>
-          <w:color w:val="000000" w:themeColor="text1"/>
-          <w:sz w:val="21"/>
-          <w:szCs w:val="21"/>
-        </w:rPr>
-        <w:t>Data Visualization and analytics</w:t>
-      </w:r>
-      <w:r>
-        <w:rPr>
-          <w:rStyle w:val="Hyperlink"/>
-          <w:rFonts w:eastAsia="Tahoma"/>
-          <w:color w:val="000000" w:themeColor="text1"/>
-          <w:sz w:val="21"/>
-          <w:szCs w:val="21"/>
-        </w:rPr>
-        <w:fldChar w:fldCharType="end"/>
-      </w:r>
+      <w:hyperlink r:id="rId8" w:history="1">
+        <w:r>
+          <w:rPr>
+            <w:rStyle w:val="Hyperlink"/>
+            <w:rFonts w:eastAsia="Tahoma"/>
+            <w:color w:val="000000" w:themeColor="text1"/>
+            <w:sz w:val="21"/>
+            <w:szCs w:val="21"/>
+          </w:rPr>
+          <w:t>Data Visualization and analytics</w:t>
+        </w:r>
+      </w:hyperlink>
       <w:r>
         <w:rPr>
           <w:rFonts w:eastAsia="Tahoma"/>
@@ -827,7 +740,7 @@
           <w:szCs w:val="21"/>
         </w:rPr>
       </w:pPr>
-      <w:hyperlink r:id="rId8" w:history="1">
+      <w:hyperlink r:id="rId9" w:history="1">
         <w:r>
           <w:rPr>
             <w:rStyle w:val="Hyperlink"/>
@@ -1201,13 +1114,6 @@
           <w:szCs w:val="21"/>
         </w:rPr>
         <w:tab/>
-      </w:r>
-      <w:r>
-        <w:rPr>
-          <w:color w:val="000000" w:themeColor="text1"/>
-          <w:sz w:val="21"/>
-          <w:szCs w:val="21"/>
-        </w:rPr>
         <w:t>2002</w:t>
       </w:r>
     </w:p>
@@ -1752,7 +1658,7 @@
           <w:szCs w:val="21"/>
         </w:rPr>
       </w:pPr>
-      <w:hyperlink r:id="rId9" w:history="1">
+      <w:hyperlink r:id="rId10" w:history="1">
         <w:r>
           <w:rPr>
             <w:rStyle w:val="Hyperlink"/>
@@ -1760,25 +1666,7 @@
             <w:sz w:val="21"/>
             <w:szCs w:val="21"/>
           </w:rPr>
-          <w:t>D3</w:t>
-        </w:r>
-        <w:r>
-          <w:rPr>
-            <w:rStyle w:val="Hyperlink"/>
-            <w:color w:val="000000" w:themeColor="text1"/>
-            <w:sz w:val="21"/>
-            <w:szCs w:val="21"/>
-          </w:rPr>
-          <w:t xml:space="preserve"> </w:t>
-        </w:r>
-        <w:r>
-          <w:rPr>
-            <w:rStyle w:val="Hyperlink"/>
-            <w:color w:val="000000" w:themeColor="text1"/>
-            <w:sz w:val="21"/>
-            <w:szCs w:val="21"/>
-          </w:rPr>
-          <w:t>Journalism</w:t>
+          <w:t>D3 Journalism</w:t>
         </w:r>
       </w:hyperlink>
       <w:r>
@@ -1817,7 +1705,7 @@
         </w:rPr>
         <w:tab/>
       </w:r>
-      <w:hyperlink r:id="rId10" w:history="1">
+      <w:hyperlink r:id="rId11" w:history="1">
         <w:r>
           <w:rPr>
             <w:rStyle w:val="Hyperlink"/>
@@ -1921,7 +1809,7 @@
           <w:szCs w:val="21"/>
         </w:rPr>
       </w:pPr>
-      <w:hyperlink r:id="rId11" w:history="1">
+      <w:hyperlink r:id="rId12" w:history="1">
         <w:r>
           <w:rPr>
             <w:rStyle w:val="Hyperlink"/>
@@ -1980,7 +1868,7 @@
         </w:rPr>
         <w:tab/>
       </w:r>
-      <w:hyperlink r:id="rId12" w:history="1">
+      <w:hyperlink r:id="rId13" w:history="1">
         <w:r>
           <w:rPr>
             <w:rStyle w:val="Hyperlink"/>
@@ -2139,7 +2027,7 @@
           <w:szCs w:val="21"/>
         </w:rPr>
       </w:pPr>
-      <w:hyperlink r:id="rId13" w:history="1">
+      <w:hyperlink r:id="rId14" w:history="1">
         <w:r>
           <w:rPr>
             <w:rStyle w:val="Hyperlink"/>
@@ -2231,7 +2119,7 @@
           <w:szCs w:val="21"/>
         </w:rPr>
       </w:pPr>
-      <w:hyperlink r:id="rId14" w:history="1">
+      <w:hyperlink r:id="rId15" w:history="1">
         <w:proofErr w:type="spellStart"/>
         <w:proofErr w:type="gramStart"/>
         <w:r>
@@ -2288,16 +2176,7 @@
             <w:sz w:val="21"/>
             <w:szCs w:val="21"/>
           </w:rPr>
-          <w:t>O</w:t>
-        </w:r>
-        <w:r>
-          <w:rPr>
-            <w:rStyle w:val="Hyperlink"/>
-            <w:color w:val="000000" w:themeColor="text1"/>
-            <w:sz w:val="21"/>
-            <w:szCs w:val="21"/>
-          </w:rPr>
-          <w:t>f</w:t>
+          <w:t>Of</w:t>
         </w:r>
         <w:r>
           <w:rPr>
@@ -2316,25 +2195,7 @@
             <w:sz w:val="21"/>
             <w:szCs w:val="21"/>
           </w:rPr>
-          <w:t>Py</w:t>
-        </w:r>
-        <w:r>
-          <w:rPr>
-            <w:rStyle w:val="Hyperlink"/>
-            <w:color w:val="000000" w:themeColor="text1"/>
-            <w:sz w:val="21"/>
-            <w:szCs w:val="21"/>
-          </w:rPr>
-          <w:t>m</w:t>
-        </w:r>
-        <w:r>
-          <w:rPr>
-            <w:rStyle w:val="Hyperlink"/>
-            <w:color w:val="000000" w:themeColor="text1"/>
-            <w:sz w:val="21"/>
-            <w:szCs w:val="21"/>
-          </w:rPr>
-          <w:t>oli</w:t>
+          <w:t>Pymoli</w:t>
         </w:r>
         <w:proofErr w:type="spellEnd"/>
       </w:hyperlink>
@@ -2358,7 +2219,7 @@
         </w:rPr>
         <w:tab/>
       </w:r>
-      <w:hyperlink r:id="rId15" w:history="1">
+      <w:hyperlink r:id="rId16" w:history="1">
         <w:r>
           <w:rPr>
             <w:rStyle w:val="Hyperlink"/>
@@ -2473,8 +2334,7 @@
           <w:u w:val="single"/>
         </w:rPr>
       </w:pPr>
-      <w:hyperlink r:id="rId16" w:history="1">
-        <w:proofErr w:type="spellStart"/>
+      <w:hyperlink r:id="rId17" w:history="1">
         <w:r>
           <w:rPr>
             <w:rStyle w:val="Hyperlink"/>
@@ -2500,17 +2360,7 @@
             <w:sz w:val="21"/>
             <w:szCs w:val="21"/>
           </w:rPr>
-          <w:t>Scrapin</w:t>
-        </w:r>
-        <w:proofErr w:type="spellEnd"/>
-        <w:r>
-          <w:rPr>
-            <w:rStyle w:val="Hyperlink"/>
-            <w:color w:val="000000" w:themeColor="text1"/>
-            <w:sz w:val="21"/>
-            <w:szCs w:val="21"/>
-          </w:rPr>
-          <w:t>g</w:t>
+          <w:t>Scraping</w:t>
         </w:r>
         <w:r>
           <w:rPr>
@@ -2528,25 +2378,7 @@
             <w:sz w:val="21"/>
             <w:szCs w:val="21"/>
           </w:rPr>
-          <w:t>Miss</w:t>
-        </w:r>
-        <w:r>
-          <w:rPr>
-            <w:rStyle w:val="Hyperlink"/>
-            <w:color w:val="000000" w:themeColor="text1"/>
-            <w:sz w:val="21"/>
-            <w:szCs w:val="21"/>
-          </w:rPr>
-          <w:t>i</w:t>
-        </w:r>
-        <w:r>
-          <w:rPr>
-            <w:rStyle w:val="Hyperlink"/>
-            <w:color w:val="000000" w:themeColor="text1"/>
-            <w:sz w:val="21"/>
-            <w:szCs w:val="21"/>
-          </w:rPr>
-          <w:t>on</w:t>
+          <w:t>Mission</w:t>
         </w:r>
         <w:r>
           <w:rPr>
@@ -2557,7 +2389,6 @@
           </w:rPr>
           <w:t xml:space="preserve"> </w:t>
         </w:r>
-        <w:proofErr w:type="gramStart"/>
         <w:r>
           <w:rPr>
             <w:rStyle w:val="Hyperlink"/>
@@ -2567,7 +2398,6 @@
           </w:rPr>
           <w:t>To</w:t>
         </w:r>
-        <w:proofErr w:type="gramEnd"/>
         <w:r>
           <w:rPr>
             <w:rStyle w:val="Hyperlink"/>
@@ -2597,19 +2427,73 @@
         </w:rPr>
         <w:t xml:space="preserve">      </w:t>
       </w:r>
-      <w:hyperlink r:id="rId17" w:history="1">
-        <w:r>
-          <w:rPr>
-            <w:rStyle w:val="Hyperlink"/>
-            <w:i/>
-            <w:color w:val="000000" w:themeColor="text1"/>
-            <w:spacing w:val="-6"/>
-            <w:sz w:val="21"/>
-            <w:szCs w:val="21"/>
-          </w:rPr>
-          <w:t>Demo</w:t>
-        </w:r>
-      </w:hyperlink>
+      <w:r>
+        <w:rPr>
+          <w:rStyle w:val="Hyperlink"/>
+          <w:i/>
+          <w:color w:val="000000" w:themeColor="text1"/>
+          <w:spacing w:val="-6"/>
+          <w:sz w:val="21"/>
+          <w:szCs w:val="21"/>
+        </w:rPr>
+        <w:fldChar w:fldCharType="begin"/>
+      </w:r>
+      <w:r>
+        <w:rPr>
+          <w:rStyle w:val="Hyperlink"/>
+          <w:i/>
+          <w:color w:val="000000" w:themeColor="text1"/>
+          <w:spacing w:val="-6"/>
+          <w:sz w:val="21"/>
+          <w:szCs w:val="21"/>
+        </w:rPr>
+        <w:instrText>HYPERLINK "https://mars--scraping.herokuapp.com/"</w:instrText>
+      </w:r>
+      <w:r>
+        <w:rPr>
+          <w:rStyle w:val="Hyperlink"/>
+          <w:i/>
+          <w:color w:val="000000" w:themeColor="text1"/>
+          <w:spacing w:val="-6"/>
+          <w:sz w:val="21"/>
+          <w:szCs w:val="21"/>
+        </w:rPr>
+      </w:r>
+      <w:r>
+        <w:rPr>
+          <w:rStyle w:val="Hyperlink"/>
+          <w:i/>
+          <w:color w:val="000000" w:themeColor="text1"/>
+          <w:spacing w:val="-6"/>
+          <w:sz w:val="21"/>
+          <w:szCs w:val="21"/>
+        </w:rPr>
+        <w:fldChar w:fldCharType="separate"/>
+      </w:r>
+      <w:r>
+        <w:rPr>
+          <w:rStyle w:val="Hyperlink"/>
+          <w:i/>
+          <w:color w:val="000000" w:themeColor="text1"/>
+          <w:spacing w:val="-6"/>
+          <w:sz w:val="21"/>
+          <w:szCs w:val="21"/>
+        </w:rPr>
+        <w:t>Demo</w:t>
+      </w:r>
+      <w:r>
+        <w:rPr>
+          <w:rStyle w:val="Hyperlink"/>
+          <w:i/>
+          <w:color w:val="000000" w:themeColor="text1"/>
+          <w:spacing w:val="-6"/>
+          <w:sz w:val="21"/>
+          <w:szCs w:val="21"/>
+        </w:rPr>
+        <w:fldChar w:fldCharType="end"/>
+      </w:r>
+      <w:bookmarkStart w:id="0" w:name="_GoBack"/>
+      <w:bookmarkEnd w:id="0"/>
     </w:p>
     <w:p>
       <w:pPr>
@@ -2679,16 +2563,7 @@
           <w:sz w:val="21"/>
           <w:szCs w:val="21"/>
         </w:rPr>
-        <w:t>requests</w:t>
-      </w:r>
-      <w:r>
-        <w:rPr>
-          <w:i/>
-          <w:color w:val="000000" w:themeColor="text1"/>
-          <w:sz w:val="21"/>
-          <w:szCs w:val="21"/>
-        </w:rPr>
-        <w:t>,</w:t>
+        <w:t>requests,</w:t>
       </w:r>
       <w:r>
         <w:rPr>
@@ -4494,7 +4369,7 @@
 </file>
 
 <file path=customXml/itemProps1.xml><?xml version="1.0" encoding="utf-8"?>
-<ds:datastoreItem xmlns:ds="http://schemas.openxmlformats.org/officeDocument/2006/customXml" ds:itemID="{5619FAD8-B2D0-0748-9F05-EB2535BD8B83}">
+<ds:datastoreItem xmlns:ds="http://schemas.openxmlformats.org/officeDocument/2006/customXml" ds:itemID="{D05A28D0-FD96-864B-9F24-59647924738F}">
   <ds:schemaRefs>
     <ds:schemaRef ds:uri="http://schemas.openxmlformats.org/officeDocument/2006/bibliography"/>
   </ds:schemaRefs>

</xml_diff>